<commit_message>
feat: Gait New 2 v1
</commit_message>
<xml_diff>
--- a/WP3/recordings.docx
+++ b/WP3/recordings.docx
@@ -10,17 +10,17 @@
         <w:tblLook w:val="04A0" w:firstRow="1" w:lastRow="0" w:firstColumn="1" w:lastColumn="0" w:noHBand="0" w:noVBand="1"/>
       </w:tblPr>
       <w:tblGrid>
-        <w:gridCol w:w="328"/>
-        <w:gridCol w:w="3252"/>
-        <w:gridCol w:w="1634"/>
-        <w:gridCol w:w="1297"/>
-        <w:gridCol w:w="987"/>
-        <w:gridCol w:w="1077"/>
-        <w:gridCol w:w="2123"/>
-        <w:gridCol w:w="1265"/>
-        <w:gridCol w:w="1699"/>
-        <w:gridCol w:w="2444"/>
-        <w:gridCol w:w="3417"/>
+        <w:gridCol w:w="331"/>
+        <w:gridCol w:w="3288"/>
+        <w:gridCol w:w="1650"/>
+        <w:gridCol w:w="1310"/>
+        <w:gridCol w:w="999"/>
+        <w:gridCol w:w="1089"/>
+        <w:gridCol w:w="2147"/>
+        <w:gridCol w:w="1279"/>
+        <w:gridCol w:w="1717"/>
+        <w:gridCol w:w="3469"/>
+        <w:gridCol w:w="2455"/>
       </w:tblGrid>
       <w:tr>
         <w:trPr>
@@ -195,7 +195,7 @@
         </w:tc>
         <w:tc>
           <w:tcPr>
-            <w:tcW w:w="626" w:type="pct"/>
+            <w:tcW w:w="879" w:type="pct"/>
           </w:tcPr>
           <w:p>
             <w:pPr>
@@ -214,7 +214,7 @@
         </w:tc>
         <w:tc>
           <w:tcPr>
-            <w:tcW w:w="875" w:type="pct"/>
+            <w:tcW w:w="622" w:type="pct"/>
           </w:tcPr>
           <w:p>
             <w:pPr>
@@ -268,33 +268,17 @@
               </w:rPr>
               <w:t xml:space="preserve">While focusing on a word placed at eye level and arms’ </w:t>
             </w:r>
-            <w:proofErr w:type="spellStart"/>
-            <w:r>
-              <w:rPr>
-                <w:rFonts w:cstheme="minorHAnsi"/>
-              </w:rPr>
-              <w:t>lenght</w:t>
-            </w:r>
-            <w:proofErr w:type="spellEnd"/>
-            <w:r>
-              <w:rPr>
-                <w:rFonts w:cstheme="minorHAnsi"/>
-              </w:rPr>
-              <w:t xml:space="preserve">, turn your head left and right always trying to </w:t>
-            </w:r>
-            <w:proofErr w:type="gramStart"/>
-            <w:r>
-              <w:rPr>
-                <w:rFonts w:cstheme="minorHAnsi"/>
-              </w:rPr>
-              <w:t>keeping</w:t>
-            </w:r>
-            <w:proofErr w:type="gramEnd"/>
-            <w:r>
-              <w:rPr>
-                <w:rFonts w:cstheme="minorHAnsi"/>
-              </w:rPr>
-              <w:t xml:space="preserve"> the target in focus. One minute.</w:t>
+            <w:r>
+              <w:rPr>
+                <w:rFonts w:cstheme="minorHAnsi"/>
+              </w:rPr>
+              <w:t>length</w:t>
+            </w:r>
+            <w:r>
+              <w:rPr>
+                <w:rFonts w:cstheme="minorHAnsi"/>
+              </w:rPr>
+              <w:t>, turn your head left and right always trying to keeping the target in focus. One minute.</w:t>
             </w:r>
           </w:p>
         </w:tc>
@@ -453,20 +437,126 @@
         </w:tc>
         <w:tc>
           <w:tcPr>
-            <w:tcW w:w="626" w:type="pct"/>
-          </w:tcPr>
-          <w:p>
-            <w:pPr>
-              <w:cnfStyle w:val="000000100000" w:firstRow="0" w:lastRow="0" w:firstColumn="0" w:lastColumn="0" w:oddVBand="0" w:evenVBand="0" w:oddHBand="1" w:evenHBand="0" w:firstRowFirstColumn="0" w:firstRowLastColumn="0" w:lastRowFirstColumn="0" w:lastRowLastColumn="0"/>
-              <w:rPr>
-                <w:rFonts w:cstheme="minorHAnsi"/>
-              </w:rPr>
-            </w:pPr>
-          </w:p>
-        </w:tc>
-        <w:tc>
-          <w:tcPr>
-            <w:tcW w:w="875" w:type="pct"/>
+            <w:tcW w:w="879" w:type="pct"/>
+          </w:tcPr>
+          <w:p>
+            <w:pPr>
+              <w:pStyle w:val="a6"/>
+              <w:numPr>
+                <w:ilvl w:val="0"/>
+                <w:numId w:val="1"/>
+              </w:numPr>
+              <w:cnfStyle w:val="000000100000" w:firstRow="0" w:lastRow="0" w:firstColumn="0" w:lastColumn="0" w:oddVBand="0" w:evenVBand="0" w:oddHBand="1" w:evenHBand="0" w:firstRowFirstColumn="0" w:firstRowLastColumn="0" w:lastRowFirstColumn="0" w:lastRowLastColumn="0"/>
+              <w:rPr>
+                <w:rFonts w:cstheme="minorHAnsi"/>
+              </w:rPr>
+            </w:pPr>
+            <w:r>
+              <w:rPr>
+                <w:rFonts w:cstheme="minorHAnsi"/>
+              </w:rPr>
+              <w:t xml:space="preserve">Number of Movements </w:t>
+            </w:r>
+          </w:p>
+          <w:p>
+            <w:pPr>
+              <w:pStyle w:val="a6"/>
+              <w:numPr>
+                <w:ilvl w:val="0"/>
+                <w:numId w:val="1"/>
+              </w:numPr>
+              <w:cnfStyle w:val="000000100000" w:firstRow="0" w:lastRow="0" w:firstColumn="0" w:lastColumn="0" w:oddVBand="0" w:evenVBand="0" w:oddHBand="1" w:evenHBand="0" w:firstRowFirstColumn="0" w:firstRowLastColumn="0" w:lastRowFirstColumn="0" w:lastRowLastColumn="0"/>
+              <w:rPr>
+                <w:rFonts w:cstheme="minorHAnsi"/>
+              </w:rPr>
+            </w:pPr>
+            <w:r>
+              <w:rPr>
+                <w:rFonts w:cstheme="minorHAnsi"/>
+              </w:rPr>
+              <w:t>Pace</w:t>
+            </w:r>
+          </w:p>
+          <w:p>
+            <w:pPr>
+              <w:pStyle w:val="a6"/>
+              <w:numPr>
+                <w:ilvl w:val="0"/>
+                <w:numId w:val="1"/>
+              </w:numPr>
+              <w:cnfStyle w:val="000000100000" w:firstRow="0" w:lastRow="0" w:firstColumn="0" w:lastColumn="0" w:oddVBand="0" w:evenVBand="0" w:oddHBand="1" w:evenHBand="0" w:firstRowFirstColumn="0" w:firstRowLastColumn="0" w:lastRowFirstColumn="0" w:lastRowLastColumn="0"/>
+              <w:rPr>
+                <w:rFonts w:cstheme="minorHAnsi"/>
+              </w:rPr>
+            </w:pPr>
+            <w:r>
+              <w:rPr>
+                <w:rFonts w:cstheme="minorHAnsi"/>
+              </w:rPr>
+              <w:t>Mean Movement Range (average of angular distance)</w:t>
+            </w:r>
+          </w:p>
+          <w:p>
+            <w:pPr>
+              <w:pStyle w:val="a6"/>
+              <w:numPr>
+                <w:ilvl w:val="0"/>
+                <w:numId w:val="1"/>
+              </w:numPr>
+              <w:cnfStyle w:val="000000100000" w:firstRow="0" w:lastRow="0" w:firstColumn="0" w:lastColumn="0" w:oddVBand="0" w:evenVBand="0" w:oddHBand="1" w:evenHBand="0" w:firstRowFirstColumn="0" w:firstRowLastColumn="0" w:lastRowFirstColumn="0" w:lastRowLastColumn="0"/>
+              <w:rPr>
+                <w:rFonts w:cstheme="minorHAnsi"/>
+              </w:rPr>
+            </w:pPr>
+            <w:r>
+              <w:rPr>
+                <w:rFonts w:cstheme="minorHAnsi"/>
+              </w:rPr>
+              <w:t>Standard Deviation Movement Range (variability)</w:t>
+            </w:r>
+          </w:p>
+          <w:p>
+            <w:pPr>
+              <w:pStyle w:val="a6"/>
+              <w:numPr>
+                <w:ilvl w:val="0"/>
+                <w:numId w:val="1"/>
+              </w:numPr>
+              <w:cnfStyle w:val="000000100000" w:firstRow="0" w:lastRow="0" w:firstColumn="0" w:lastColumn="0" w:oddVBand="0" w:evenVBand="0" w:oddHBand="1" w:evenHBand="0" w:firstRowFirstColumn="0" w:firstRowLastColumn="0" w:lastRowFirstColumn="0" w:lastRowLastColumn="0"/>
+              <w:rPr>
+                <w:rFonts w:cstheme="minorHAnsi"/>
+              </w:rPr>
+            </w:pPr>
+            <w:r>
+              <w:rPr>
+                <w:rFonts w:cstheme="minorHAnsi"/>
+              </w:rPr>
+              <w:t>Mean Movement Duration</w:t>
+            </w:r>
+          </w:p>
+          <w:p>
+            <w:pPr>
+              <w:pStyle w:val="a6"/>
+              <w:numPr>
+                <w:ilvl w:val="0"/>
+                <w:numId w:val="1"/>
+              </w:numPr>
+              <w:cnfStyle w:val="000000100000" w:firstRow="0" w:lastRow="0" w:firstColumn="0" w:lastColumn="0" w:oddVBand="0" w:evenVBand="0" w:oddHBand="1" w:evenHBand="0" w:firstRowFirstColumn="0" w:firstRowLastColumn="0" w:lastRowFirstColumn="0" w:lastRowLastColumn="0"/>
+              <w:rPr>
+                <w:rFonts w:cstheme="minorHAnsi"/>
+              </w:rPr>
+            </w:pPr>
+            <w:r>
+              <w:rPr>
+                <w:rFonts w:cstheme="minorHAnsi"/>
+              </w:rPr>
+              <w:t>Standard Deviation Movement Duration</w:t>
+            </w:r>
+          </w:p>
+        </w:tc>
+        <w:tc>
+          <w:tcPr>
+            <w:tcW w:w="622" w:type="pct"/>
           </w:tcPr>
           <w:p>
             <w:pPr>
@@ -504,15 +594,7 @@
               <w:cnfStyle w:val="000000000000" w:firstRow="0" w:lastRow="0" w:firstColumn="0" w:lastColumn="0" w:oddVBand="0" w:evenVBand="0" w:oddHBand="0" w:evenHBand="0" w:firstRowFirstColumn="0" w:firstRowLastColumn="0" w:lastRowFirstColumn="0" w:lastRowLastColumn="0"/>
             </w:pPr>
             <w:r>
-              <w:t xml:space="preserve">While focusing on a word placed at eye level and arm’s length, move your head up and down always trying to </w:t>
-            </w:r>
-            <w:proofErr w:type="gramStart"/>
-            <w:r>
-              <w:t>keeping</w:t>
-            </w:r>
-            <w:proofErr w:type="gramEnd"/>
-            <w:r>
-              <w:t xml:space="preserve"> the target in focus. One minute.</w:t>
+              <w:t>While focusing on a word placed at eye level and arm’s length, move your head up and down always trying to keeping the target in focus. One minute.</w:t>
             </w:r>
           </w:p>
         </w:tc>
@@ -655,17 +737,84 @@
         </w:tc>
         <w:tc>
           <w:tcPr>
-            <w:tcW w:w="626" w:type="pct"/>
-          </w:tcPr>
-          <w:p>
-            <w:pPr>
-              <w:cnfStyle w:val="000000000000" w:firstRow="0" w:lastRow="0" w:firstColumn="0" w:lastColumn="0" w:oddVBand="0" w:evenVBand="0" w:oddHBand="0" w:evenHBand="0" w:firstRowFirstColumn="0" w:firstRowLastColumn="0" w:lastRowFirstColumn="0" w:lastRowLastColumn="0"/>
-            </w:pPr>
-          </w:p>
-        </w:tc>
-        <w:tc>
-          <w:tcPr>
-            <w:tcW w:w="875" w:type="pct"/>
+            <w:tcW w:w="879" w:type="pct"/>
+          </w:tcPr>
+          <w:p>
+            <w:pPr>
+              <w:numPr>
+                <w:ilvl w:val="0"/>
+                <w:numId w:val="1"/>
+              </w:numPr>
+              <w:cnfStyle w:val="000000000000" w:firstRow="0" w:lastRow="0" w:firstColumn="0" w:lastColumn="0" w:oddVBand="0" w:evenVBand="0" w:oddHBand="0" w:evenHBand="0" w:firstRowFirstColumn="0" w:firstRowLastColumn="0" w:lastRowFirstColumn="0" w:lastRowLastColumn="0"/>
+            </w:pPr>
+            <w:r>
+              <w:t xml:space="preserve">Number of Movements </w:t>
+            </w:r>
+          </w:p>
+          <w:p>
+            <w:pPr>
+              <w:numPr>
+                <w:ilvl w:val="0"/>
+                <w:numId w:val="1"/>
+              </w:numPr>
+              <w:cnfStyle w:val="000000000000" w:firstRow="0" w:lastRow="0" w:firstColumn="0" w:lastColumn="0" w:oddVBand="0" w:evenVBand="0" w:oddHBand="0" w:evenHBand="0" w:firstRowFirstColumn="0" w:firstRowLastColumn="0" w:lastRowFirstColumn="0" w:lastRowLastColumn="0"/>
+            </w:pPr>
+            <w:r>
+              <w:t>Pace</w:t>
+            </w:r>
+          </w:p>
+          <w:p>
+            <w:pPr>
+              <w:numPr>
+                <w:ilvl w:val="0"/>
+                <w:numId w:val="1"/>
+              </w:numPr>
+              <w:cnfStyle w:val="000000000000" w:firstRow="0" w:lastRow="0" w:firstColumn="0" w:lastColumn="0" w:oddVBand="0" w:evenVBand="0" w:oddHBand="0" w:evenHBand="0" w:firstRowFirstColumn="0" w:firstRowLastColumn="0" w:lastRowFirstColumn="0" w:lastRowLastColumn="0"/>
+            </w:pPr>
+            <w:r>
+              <w:t>Mean Movement Range (average of angular distance)</w:t>
+            </w:r>
+          </w:p>
+          <w:p>
+            <w:pPr>
+              <w:numPr>
+                <w:ilvl w:val="0"/>
+                <w:numId w:val="1"/>
+              </w:numPr>
+              <w:cnfStyle w:val="000000000000" w:firstRow="0" w:lastRow="0" w:firstColumn="0" w:lastColumn="0" w:oddVBand="0" w:evenVBand="0" w:oddHBand="0" w:evenHBand="0" w:firstRowFirstColumn="0" w:firstRowLastColumn="0" w:lastRowFirstColumn="0" w:lastRowLastColumn="0"/>
+            </w:pPr>
+            <w:r>
+              <w:t>Standard Deviation Movement Range (variability)</w:t>
+            </w:r>
+          </w:p>
+          <w:p>
+            <w:pPr>
+              <w:numPr>
+                <w:ilvl w:val="0"/>
+                <w:numId w:val="1"/>
+              </w:numPr>
+              <w:cnfStyle w:val="000000000000" w:firstRow="0" w:lastRow="0" w:firstColumn="0" w:lastColumn="0" w:oddVBand="0" w:evenVBand="0" w:oddHBand="0" w:evenHBand="0" w:firstRowFirstColumn="0" w:firstRowLastColumn="0" w:lastRowFirstColumn="0" w:lastRowLastColumn="0"/>
+            </w:pPr>
+            <w:r>
+              <w:t>Mean Movement Duration</w:t>
+            </w:r>
+          </w:p>
+          <w:p>
+            <w:pPr>
+              <w:numPr>
+                <w:ilvl w:val="0"/>
+                <w:numId w:val="1"/>
+              </w:numPr>
+              <w:cnfStyle w:val="000000000000" w:firstRow="0" w:lastRow="0" w:firstColumn="0" w:lastColumn="0" w:oddVBand="0" w:evenVBand="0" w:oddHBand="0" w:evenHBand="0" w:firstRowFirstColumn="0" w:firstRowLastColumn="0" w:lastRowFirstColumn="0" w:lastRowLastColumn="0"/>
+            </w:pPr>
+            <w:r>
+              <w:t>Standard Deviation Movement Duration</w:t>
+            </w:r>
+          </w:p>
+        </w:tc>
+        <w:tc>
+          <w:tcPr>
+            <w:tcW w:w="622" w:type="pct"/>
           </w:tcPr>
           <w:p>
             <w:pPr>
@@ -677,7 +826,7 @@
       <w:tr>
         <w:trPr>
           <w:cnfStyle w:val="000000100000" w:firstRow="0" w:lastRow="0" w:firstColumn="0" w:lastColumn="0" w:oddVBand="0" w:evenVBand="0" w:oddHBand="1" w:evenHBand="0" w:firstRowFirstColumn="0" w:firstRowLastColumn="0" w:lastRowFirstColumn="0" w:lastRowLastColumn="0"/>
-          <w:trHeight w:val="1345"/>
+          <w:trHeight w:val="3185"/>
           <w:jc w:val="center"/>
         </w:trPr>
         <w:tc>
@@ -859,22 +1008,127 @@
         </w:tc>
         <w:tc>
           <w:tcPr>
-            <w:tcW w:w="626" w:type="pct"/>
-          </w:tcPr>
-          <w:p>
-            <w:pPr>
-              <w:cnfStyle w:val="000000100000" w:firstRow="0" w:lastRow="0" w:firstColumn="0" w:lastColumn="0" w:oddVBand="0" w:evenVBand="0" w:oddHBand="1" w:evenHBand="0" w:firstRowFirstColumn="0" w:firstRowLastColumn="0" w:lastRowFirstColumn="0" w:lastRowLastColumn="0"/>
-            </w:pPr>
-          </w:p>
-        </w:tc>
-        <w:tc>
-          <w:tcPr>
-            <w:tcW w:w="875" w:type="pct"/>
-          </w:tcPr>
-          <w:p>
-            <w:pPr>
-              <w:cnfStyle w:val="000000100000" w:firstRow="0" w:lastRow="0" w:firstColumn="0" w:lastColumn="0" w:oddVBand="0" w:evenVBand="0" w:oddHBand="1" w:evenHBand="0" w:firstRowFirstColumn="0" w:firstRowLastColumn="0" w:lastRowFirstColumn="0" w:lastRowLastColumn="0"/>
-            </w:pPr>
+            <w:tcW w:w="879" w:type="pct"/>
+          </w:tcPr>
+          <w:p>
+            <w:pPr>
+              <w:numPr>
+                <w:ilvl w:val="0"/>
+                <w:numId w:val="1"/>
+              </w:numPr>
+              <w:spacing w:line="259" w:lineRule="auto"/>
+              <w:cnfStyle w:val="000000100000" w:firstRow="0" w:lastRow="0" w:firstColumn="0" w:lastColumn="0" w:oddVBand="0" w:evenVBand="0" w:oddHBand="1" w:evenHBand="0" w:firstRowFirstColumn="0" w:firstRowLastColumn="0" w:lastRowFirstColumn="0" w:lastRowLastColumn="0"/>
+            </w:pPr>
+            <w:r>
+              <w:t xml:space="preserve">Number of Movements </w:t>
+            </w:r>
+          </w:p>
+          <w:p>
+            <w:pPr>
+              <w:numPr>
+                <w:ilvl w:val="0"/>
+                <w:numId w:val="1"/>
+              </w:numPr>
+              <w:spacing w:line="259" w:lineRule="auto"/>
+              <w:cnfStyle w:val="000000100000" w:firstRow="0" w:lastRow="0" w:firstColumn="0" w:lastColumn="0" w:oddVBand="0" w:evenVBand="0" w:oddHBand="1" w:evenHBand="0" w:firstRowFirstColumn="0" w:firstRowLastColumn="0" w:lastRowFirstColumn="0" w:lastRowLastColumn="0"/>
+            </w:pPr>
+            <w:r>
+              <w:t>Pace</w:t>
+            </w:r>
+          </w:p>
+          <w:p>
+            <w:pPr>
+              <w:numPr>
+                <w:ilvl w:val="0"/>
+                <w:numId w:val="1"/>
+              </w:numPr>
+              <w:cnfStyle w:val="000000100000" w:firstRow="0" w:lastRow="0" w:firstColumn="0" w:lastColumn="0" w:oddVBand="0" w:evenVBand="0" w:oddHBand="1" w:evenHBand="0" w:firstRowFirstColumn="0" w:firstRowLastColumn="0" w:lastRowFirstColumn="0" w:lastRowLastColumn="0"/>
+            </w:pPr>
+            <w:r>
+              <w:t>Mean Movement Range (average of angular distance)</w:t>
+            </w:r>
+          </w:p>
+          <w:p>
+            <w:pPr>
+              <w:numPr>
+                <w:ilvl w:val="0"/>
+                <w:numId w:val="1"/>
+              </w:numPr>
+              <w:cnfStyle w:val="000000100000" w:firstRow="0" w:lastRow="0" w:firstColumn="0" w:lastColumn="0" w:oddVBand="0" w:evenVBand="0" w:oddHBand="1" w:evenHBand="0" w:firstRowFirstColumn="0" w:firstRowLastColumn="0" w:lastRowFirstColumn="0" w:lastRowLastColumn="0"/>
+            </w:pPr>
+            <w:r>
+              <w:t>Standard Deviation Movement Range (variability)</w:t>
+            </w:r>
+          </w:p>
+          <w:p>
+            <w:pPr>
+              <w:numPr>
+                <w:ilvl w:val="0"/>
+                <w:numId w:val="1"/>
+              </w:numPr>
+              <w:cnfStyle w:val="000000100000" w:firstRow="0" w:lastRow="0" w:firstColumn="0" w:lastColumn="0" w:oddVBand="0" w:evenVBand="0" w:oddHBand="1" w:evenHBand="0" w:firstRowFirstColumn="0" w:firstRowLastColumn="0" w:lastRowFirstColumn="0" w:lastRowLastColumn="0"/>
+            </w:pPr>
+            <w:r>
+              <w:t>Mean Movement Duration</w:t>
+            </w:r>
+          </w:p>
+          <w:p>
+            <w:pPr>
+              <w:numPr>
+                <w:ilvl w:val="0"/>
+                <w:numId w:val="1"/>
+              </w:numPr>
+              <w:cnfStyle w:val="000000100000" w:firstRow="0" w:lastRow="0" w:firstColumn="0" w:lastColumn="0" w:oddVBand="0" w:evenVBand="0" w:oddHBand="1" w:evenHBand="0" w:firstRowFirstColumn="0" w:firstRowLastColumn="0" w:lastRowFirstColumn="0" w:lastRowLastColumn="0"/>
+            </w:pPr>
+            <w:r>
+              <w:t>Standard Deviation Movement Duration</w:t>
+            </w:r>
+          </w:p>
+          <w:p>
+            <w:pPr>
+              <w:numPr>
+                <w:ilvl w:val="0"/>
+                <w:numId w:val="1"/>
+              </w:numPr>
+              <w:cnfStyle w:val="000000100000" w:firstRow="0" w:lastRow="0" w:firstColumn="0" w:lastColumn="0" w:oddVBand="0" w:evenVBand="0" w:oddHBand="1" w:evenHBand="0" w:firstRowFirstColumn="0" w:firstRowLastColumn="0" w:lastRowFirstColumn="0" w:lastRowLastColumn="0"/>
+            </w:pPr>
+            <w:r>
+              <w:rPr>
+                <w:highlight w:val="green"/>
+              </w:rPr>
+              <w:t>Peak acceleration</w:t>
+            </w:r>
+            <w:r>
+              <w:t xml:space="preserve"> </w:t>
+            </w:r>
+          </w:p>
+          <w:p>
+            <w:pPr>
+              <w:numPr>
+                <w:ilvl w:val="0"/>
+                <w:numId w:val="1"/>
+              </w:numPr>
+              <w:cnfStyle w:val="000000100000" w:firstRow="0" w:lastRow="0" w:firstColumn="0" w:lastColumn="0" w:oddVBand="0" w:evenVBand="0" w:oddHBand="1" w:evenHBand="0" w:firstRowFirstColumn="0" w:firstRowLastColumn="0" w:lastRowFirstColumn="0" w:lastRowLastColumn="0"/>
+            </w:pPr>
+            <w:r>
+              <w:rPr>
+                <w:highlight w:val="green"/>
+              </w:rPr>
+              <w:t>Movement symmetry</w:t>
+            </w:r>
+          </w:p>
+        </w:tc>
+        <w:tc>
+          <w:tcPr>
+            <w:tcW w:w="622" w:type="pct"/>
+          </w:tcPr>
+          <w:p>
+            <w:pPr>
+              <w:cnfStyle w:val="000000100000" w:firstRow="0" w:lastRow="0" w:firstColumn="0" w:lastColumn="0" w:oddVBand="0" w:evenVBand="0" w:oddHBand="1" w:evenHBand="0" w:firstRowFirstColumn="0" w:firstRowLastColumn="0" w:lastRowFirstColumn="0" w:lastRowLastColumn="0"/>
+            </w:pPr>
+            <w:r>
+              <w:t>To be tested</w:t>
+            </w:r>
           </w:p>
         </w:tc>
       </w:tr>
@@ -1082,7 +1336,7 @@
         </w:tc>
         <w:tc>
           <w:tcPr>
-            <w:tcW w:w="626" w:type="pct"/>
+            <w:tcW w:w="879" w:type="pct"/>
             <w:shd w:val="clear" w:color="auto" w:fill="4472C4" w:themeFill="accent1"/>
           </w:tcPr>
           <w:p>
@@ -1099,7 +1353,7 @@
         </w:tc>
         <w:tc>
           <w:tcPr>
-            <w:tcW w:w="875" w:type="pct"/>
+            <w:tcW w:w="622" w:type="pct"/>
             <w:shd w:val="clear" w:color="auto" w:fill="4472C4" w:themeFill="accent1"/>
           </w:tcPr>
           <w:p>
@@ -1383,22 +1637,109 @@
         </w:tc>
         <w:tc>
           <w:tcPr>
-            <w:tcW w:w="626" w:type="pct"/>
-          </w:tcPr>
-          <w:p>
-            <w:pPr>
-              <w:jc w:val="both"/>
-              <w:cnfStyle w:val="000000100000" w:firstRow="0" w:lastRow="0" w:firstColumn="0" w:lastColumn="0" w:oddVBand="0" w:evenVBand="0" w:oddHBand="1" w:evenHBand="0" w:firstRowFirstColumn="0" w:firstRowLastColumn="0" w:lastRowFirstColumn="0" w:lastRowLastColumn="0"/>
-              <w:rPr>
-                <w:rFonts w:cstheme="minorHAnsi"/>
-                <w:u w:val="single"/>
-              </w:rPr>
-            </w:pPr>
-          </w:p>
-        </w:tc>
-        <w:tc>
-          <w:tcPr>
-            <w:tcW w:w="875" w:type="pct"/>
+            <w:tcW w:w="879" w:type="pct"/>
+          </w:tcPr>
+          <w:p>
+            <w:pPr>
+              <w:numPr>
+                <w:ilvl w:val="0"/>
+                <w:numId w:val="1"/>
+              </w:numPr>
+              <w:cnfStyle w:val="000000100000" w:firstRow="0" w:lastRow="0" w:firstColumn="0" w:lastColumn="0" w:oddVBand="0" w:evenVBand="0" w:oddHBand="1" w:evenHBand="0" w:firstRowFirstColumn="0" w:firstRowLastColumn="0" w:lastRowFirstColumn="0" w:lastRowLastColumn="0"/>
+            </w:pPr>
+            <w:r>
+              <w:t>Number of Movements</w:t>
+            </w:r>
+          </w:p>
+          <w:p>
+            <w:pPr>
+              <w:numPr>
+                <w:ilvl w:val="0"/>
+                <w:numId w:val="1"/>
+              </w:numPr>
+              <w:spacing w:line="259" w:lineRule="auto"/>
+              <w:cnfStyle w:val="000000100000" w:firstRow="0" w:lastRow="0" w:firstColumn="0" w:lastColumn="0" w:oddVBand="0" w:evenVBand="0" w:oddHBand="1" w:evenHBand="0" w:firstRowFirstColumn="0" w:firstRowLastColumn="0" w:lastRowFirstColumn="0" w:lastRowLastColumn="0"/>
+            </w:pPr>
+            <w:r>
+              <w:t>Pace</w:t>
+            </w:r>
+          </w:p>
+          <w:p>
+            <w:pPr>
+              <w:numPr>
+                <w:ilvl w:val="0"/>
+                <w:numId w:val="1"/>
+              </w:numPr>
+              <w:cnfStyle w:val="000000100000" w:firstRow="0" w:lastRow="0" w:firstColumn="0" w:lastColumn="0" w:oddVBand="0" w:evenVBand="0" w:oddHBand="1" w:evenHBand="0" w:firstRowFirstColumn="0" w:firstRowLastColumn="0" w:lastRowFirstColumn="0" w:lastRowLastColumn="0"/>
+            </w:pPr>
+            <w:r>
+              <w:t xml:space="preserve">Mean </w:t>
+            </w:r>
+            <w:r>
+              <w:t>C</w:t>
+            </w:r>
+            <w:r>
+              <w:t>om</w:t>
+            </w:r>
+            <w:r>
+              <w:t xml:space="preserve">bined </w:t>
+            </w:r>
+            <w:r>
+              <w:t>Range (</w:t>
+            </w:r>
+            <w:r>
+              <w:t>yaw</w:t>
+            </w:r>
+            <w:r>
+              <w:t>)</w:t>
+            </w:r>
+          </w:p>
+          <w:p>
+            <w:pPr>
+              <w:numPr>
+                <w:ilvl w:val="0"/>
+                <w:numId w:val="1"/>
+              </w:numPr>
+              <w:cnfStyle w:val="000000100000" w:firstRow="0" w:lastRow="0" w:firstColumn="0" w:lastColumn="0" w:oddVBand="0" w:evenVBand="0" w:oddHBand="1" w:evenHBand="0" w:firstRowFirstColumn="0" w:firstRowLastColumn="0" w:lastRowFirstColumn="0" w:lastRowLastColumn="0"/>
+            </w:pPr>
+            <w:r>
+              <w:t xml:space="preserve">Standard Deviation </w:t>
+            </w:r>
+            <w:r>
+              <w:t>Combined</w:t>
+            </w:r>
+            <w:r>
+              <w:t xml:space="preserve"> Range (variability)</w:t>
+            </w:r>
+          </w:p>
+          <w:p>
+            <w:pPr>
+              <w:numPr>
+                <w:ilvl w:val="0"/>
+                <w:numId w:val="1"/>
+              </w:numPr>
+              <w:cnfStyle w:val="000000100000" w:firstRow="0" w:lastRow="0" w:firstColumn="0" w:lastColumn="0" w:oddVBand="0" w:evenVBand="0" w:oddHBand="1" w:evenHBand="0" w:firstRowFirstColumn="0" w:firstRowLastColumn="0" w:lastRowFirstColumn="0" w:lastRowLastColumn="0"/>
+            </w:pPr>
+            <w:r>
+              <w:t>Mean Duration</w:t>
+            </w:r>
+          </w:p>
+          <w:p>
+            <w:pPr>
+              <w:numPr>
+                <w:ilvl w:val="0"/>
+                <w:numId w:val="1"/>
+              </w:numPr>
+              <w:cnfStyle w:val="000000100000" w:firstRow="0" w:lastRow="0" w:firstColumn="0" w:lastColumn="0" w:oddVBand="0" w:evenVBand="0" w:oddHBand="1" w:evenHBand="0" w:firstRowFirstColumn="0" w:firstRowLastColumn="0" w:lastRowFirstColumn="0" w:lastRowLastColumn="0"/>
+            </w:pPr>
+            <w:r>
+              <w:t>Standard Deviation Duration</w:t>
+            </w:r>
+          </w:p>
+        </w:tc>
+        <w:tc>
+          <w:tcPr>
+            <w:tcW w:w="622" w:type="pct"/>
           </w:tcPr>
           <w:p>
             <w:pPr>
@@ -1680,37 +2021,152 @@
         </w:tc>
         <w:tc>
           <w:tcPr>
-            <w:tcW w:w="626" w:type="pct"/>
-          </w:tcPr>
-          <w:p>
-            <w:pPr>
-              <w:jc w:val="both"/>
-              <w:cnfStyle w:val="000000000000" w:firstRow="0" w:lastRow="0" w:firstColumn="0" w:lastColumn="0" w:oddVBand="0" w:evenVBand="0" w:oddHBand="0" w:evenHBand="0" w:firstRowFirstColumn="0" w:firstRowLastColumn="0" w:lastRowFirstColumn="0" w:lastRowLastColumn="0"/>
-              <w:rPr>
-                <w:rFonts w:cstheme="minorHAnsi"/>
-              </w:rPr>
-            </w:pPr>
-          </w:p>
-        </w:tc>
-        <w:tc>
-          <w:tcPr>
-            <w:tcW w:w="875" w:type="pct"/>
-          </w:tcPr>
-          <w:p>
-            <w:pPr>
-              <w:jc w:val="both"/>
-              <w:cnfStyle w:val="000000000000" w:firstRow="0" w:lastRow="0" w:firstColumn="0" w:lastColumn="0" w:oddVBand="0" w:evenVBand="0" w:oddHBand="0" w:evenHBand="0" w:firstRowFirstColumn="0" w:firstRowLastColumn="0" w:lastRowFirstColumn="0" w:lastRowLastColumn="0"/>
-              <w:rPr>
-                <w:rFonts w:cstheme="minorHAnsi"/>
-              </w:rPr>
-            </w:pPr>
-            <w:r>
-              <w:rPr>
-                <w:rFonts w:cstheme="minorHAnsi"/>
-              </w:rPr>
-              <w:t>fs=30, cutoff = 0.6</w:t>
-            </w:r>
-          </w:p>
+            <w:tcW w:w="879" w:type="pct"/>
+          </w:tcPr>
+          <w:p>
+            <w:pPr>
+              <w:numPr>
+                <w:ilvl w:val="0"/>
+                <w:numId w:val="1"/>
+              </w:numPr>
+              <w:jc w:val="both"/>
+              <w:cnfStyle w:val="000000000000" w:firstRow="0" w:lastRow="0" w:firstColumn="0" w:lastColumn="0" w:oddVBand="0" w:evenVBand="0" w:oddHBand="0" w:evenHBand="0" w:firstRowFirstColumn="0" w:firstRowLastColumn="0" w:lastRowFirstColumn="0" w:lastRowLastColumn="0"/>
+              <w:rPr>
+                <w:rFonts w:cstheme="minorHAnsi"/>
+              </w:rPr>
+            </w:pPr>
+            <w:r>
+              <w:rPr>
+                <w:rFonts w:cstheme="minorHAnsi"/>
+              </w:rPr>
+              <w:t>Number of Movements</w:t>
+            </w:r>
+          </w:p>
+          <w:p>
+            <w:pPr>
+              <w:numPr>
+                <w:ilvl w:val="0"/>
+                <w:numId w:val="1"/>
+              </w:numPr>
+              <w:jc w:val="both"/>
+              <w:cnfStyle w:val="000000000000" w:firstRow="0" w:lastRow="0" w:firstColumn="0" w:lastColumn="0" w:oddVBand="0" w:evenVBand="0" w:oddHBand="0" w:evenHBand="0" w:firstRowFirstColumn="0" w:firstRowLastColumn="0" w:lastRowFirstColumn="0" w:lastRowLastColumn="0"/>
+              <w:rPr>
+                <w:rFonts w:cstheme="minorHAnsi"/>
+              </w:rPr>
+            </w:pPr>
+            <w:r>
+              <w:rPr>
+                <w:rFonts w:cstheme="minorHAnsi"/>
+              </w:rPr>
+              <w:t>Pace</w:t>
+            </w:r>
+          </w:p>
+          <w:p>
+            <w:pPr>
+              <w:numPr>
+                <w:ilvl w:val="0"/>
+                <w:numId w:val="1"/>
+              </w:numPr>
+              <w:jc w:val="both"/>
+              <w:cnfStyle w:val="000000000000" w:firstRow="0" w:lastRow="0" w:firstColumn="0" w:lastColumn="0" w:oddVBand="0" w:evenVBand="0" w:oddHBand="0" w:evenHBand="0" w:firstRowFirstColumn="0" w:firstRowLastColumn="0" w:lastRowFirstColumn="0" w:lastRowLastColumn="0"/>
+              <w:rPr>
+                <w:rFonts w:cstheme="minorHAnsi"/>
+              </w:rPr>
+            </w:pPr>
+            <w:r>
+              <w:rPr>
+                <w:rFonts w:cstheme="minorHAnsi"/>
+              </w:rPr>
+              <w:t xml:space="preserve">Mean </w:t>
+            </w:r>
+            <w:r>
+              <w:rPr>
+                <w:rFonts w:cstheme="minorHAnsi"/>
+              </w:rPr>
+              <w:t xml:space="preserve">Combined </w:t>
+            </w:r>
+            <w:r>
+              <w:rPr>
+                <w:rFonts w:cstheme="minorHAnsi"/>
+              </w:rPr>
+              <w:t>Range (</w:t>
+            </w:r>
+            <w:r>
+              <w:rPr>
+                <w:rFonts w:cstheme="minorHAnsi"/>
+              </w:rPr>
+              <w:t>yaw</w:t>
+            </w:r>
+            <w:r>
+              <w:rPr>
+                <w:rFonts w:cstheme="minorHAnsi"/>
+              </w:rPr>
+              <w:t>)</w:t>
+            </w:r>
+          </w:p>
+          <w:p>
+            <w:pPr>
+              <w:numPr>
+                <w:ilvl w:val="0"/>
+                <w:numId w:val="1"/>
+              </w:numPr>
+              <w:jc w:val="both"/>
+              <w:cnfStyle w:val="000000000000" w:firstRow="0" w:lastRow="0" w:firstColumn="0" w:lastColumn="0" w:oddVBand="0" w:evenVBand="0" w:oddHBand="0" w:evenHBand="0" w:firstRowFirstColumn="0" w:firstRowLastColumn="0" w:lastRowFirstColumn="0" w:lastRowLastColumn="0"/>
+              <w:rPr>
+                <w:rFonts w:cstheme="minorHAnsi"/>
+              </w:rPr>
+            </w:pPr>
+            <w:r>
+              <w:rPr>
+                <w:rFonts w:cstheme="minorHAnsi"/>
+              </w:rPr>
+              <w:t>Standard Deviation Combined Range (variability)</w:t>
+            </w:r>
+          </w:p>
+          <w:p>
+            <w:pPr>
+              <w:numPr>
+                <w:ilvl w:val="0"/>
+                <w:numId w:val="1"/>
+              </w:numPr>
+              <w:jc w:val="both"/>
+              <w:cnfStyle w:val="000000000000" w:firstRow="0" w:lastRow="0" w:firstColumn="0" w:lastColumn="0" w:oddVBand="0" w:evenVBand="0" w:oddHBand="0" w:evenHBand="0" w:firstRowFirstColumn="0" w:firstRowLastColumn="0" w:lastRowFirstColumn="0" w:lastRowLastColumn="0"/>
+              <w:rPr>
+                <w:rFonts w:cstheme="minorHAnsi"/>
+              </w:rPr>
+            </w:pPr>
+            <w:r>
+              <w:rPr>
+                <w:rFonts w:cstheme="minorHAnsi"/>
+              </w:rPr>
+              <w:t>Mean Duration</w:t>
+            </w:r>
+          </w:p>
+          <w:p>
+            <w:pPr>
+              <w:numPr>
+                <w:ilvl w:val="0"/>
+                <w:numId w:val="1"/>
+              </w:numPr>
+              <w:jc w:val="both"/>
+              <w:cnfStyle w:val="000000000000" w:firstRow="0" w:lastRow="0" w:firstColumn="0" w:lastColumn="0" w:oddVBand="0" w:evenVBand="0" w:oddHBand="0" w:evenHBand="0" w:firstRowFirstColumn="0" w:firstRowLastColumn="0" w:lastRowFirstColumn="0" w:lastRowLastColumn="0"/>
+              <w:rPr>
+                <w:rFonts w:cstheme="minorHAnsi"/>
+              </w:rPr>
+            </w:pPr>
+            <w:r>
+              <w:rPr>
+                <w:rFonts w:cstheme="minorHAnsi"/>
+              </w:rPr>
+              <w:lastRenderedPageBreak/>
+              <w:t>Standard Deviation Duration</w:t>
+            </w:r>
+          </w:p>
+        </w:tc>
+        <w:tc>
+          <w:tcPr>
+            <w:tcW w:w="622" w:type="pct"/>
+          </w:tcPr>
           <w:p>
             <w:pPr>
               <w:jc w:val="both"/>
@@ -1725,6 +2181,7 @@
                 <w:rFonts w:cstheme="minorHAnsi"/>
                 <w:u w:val="single"/>
               </w:rPr>
+              <w:lastRenderedPageBreak/>
               <w:t>required 2</w:t>
             </w:r>
             <w:r>
@@ -1987,21 +2444,162 @@
         </w:tc>
         <w:tc>
           <w:tcPr>
-            <w:tcW w:w="626" w:type="pct"/>
-          </w:tcPr>
-          <w:p>
-            <w:pPr>
-              <w:jc w:val="both"/>
-              <w:cnfStyle w:val="000000100000" w:firstRow="0" w:lastRow="0" w:firstColumn="0" w:lastColumn="0" w:oddVBand="0" w:evenVBand="0" w:oddHBand="1" w:evenHBand="0" w:firstRowFirstColumn="0" w:firstRowLastColumn="0" w:lastRowFirstColumn="0" w:lastRowLastColumn="0"/>
-              <w:rPr>
-                <w:rFonts w:cstheme="minorHAnsi"/>
-              </w:rPr>
-            </w:pPr>
-          </w:p>
-        </w:tc>
-        <w:tc>
-          <w:tcPr>
-            <w:tcW w:w="875" w:type="pct"/>
+            <w:tcW w:w="879" w:type="pct"/>
+          </w:tcPr>
+          <w:p>
+            <w:pPr>
+              <w:numPr>
+                <w:ilvl w:val="0"/>
+                <w:numId w:val="1"/>
+              </w:numPr>
+              <w:jc w:val="both"/>
+              <w:cnfStyle w:val="000000100000" w:firstRow="0" w:lastRow="0" w:firstColumn="0" w:lastColumn="0" w:oddVBand="0" w:evenVBand="0" w:oddHBand="1" w:evenHBand="0" w:firstRowFirstColumn="0" w:firstRowLastColumn="0" w:lastRowFirstColumn="0" w:lastRowLastColumn="0"/>
+              <w:rPr>
+                <w:rFonts w:cstheme="minorHAnsi"/>
+              </w:rPr>
+            </w:pPr>
+            <w:r>
+              <w:rPr>
+                <w:rFonts w:cstheme="minorHAnsi"/>
+              </w:rPr>
+              <w:t>Number of Movements</w:t>
+            </w:r>
+          </w:p>
+          <w:p>
+            <w:pPr>
+              <w:numPr>
+                <w:ilvl w:val="0"/>
+                <w:numId w:val="1"/>
+              </w:numPr>
+              <w:jc w:val="both"/>
+              <w:cnfStyle w:val="000000100000" w:firstRow="0" w:lastRow="0" w:firstColumn="0" w:lastColumn="0" w:oddVBand="0" w:evenVBand="0" w:oddHBand="1" w:evenHBand="0" w:firstRowFirstColumn="0" w:firstRowLastColumn="0" w:lastRowFirstColumn="0" w:lastRowLastColumn="0"/>
+              <w:rPr>
+                <w:rFonts w:cstheme="minorHAnsi"/>
+              </w:rPr>
+            </w:pPr>
+            <w:r>
+              <w:rPr>
+                <w:rFonts w:cstheme="minorHAnsi"/>
+              </w:rPr>
+              <w:t>Pace</w:t>
+            </w:r>
+          </w:p>
+          <w:p>
+            <w:pPr>
+              <w:numPr>
+                <w:ilvl w:val="0"/>
+                <w:numId w:val="1"/>
+              </w:numPr>
+              <w:jc w:val="both"/>
+              <w:cnfStyle w:val="000000100000" w:firstRow="0" w:lastRow="0" w:firstColumn="0" w:lastColumn="0" w:oddVBand="0" w:evenVBand="0" w:oddHBand="1" w:evenHBand="0" w:firstRowFirstColumn="0" w:firstRowLastColumn="0" w:lastRowFirstColumn="0" w:lastRowLastColumn="0"/>
+              <w:rPr>
+                <w:rFonts w:cstheme="minorHAnsi"/>
+              </w:rPr>
+            </w:pPr>
+            <w:r>
+              <w:rPr>
+                <w:rFonts w:cstheme="minorHAnsi"/>
+              </w:rPr>
+              <w:t xml:space="preserve">Mean </w:t>
+            </w:r>
+            <w:r>
+              <w:rPr>
+                <w:rFonts w:cstheme="minorHAnsi"/>
+              </w:rPr>
+              <w:t xml:space="preserve">Combined </w:t>
+            </w:r>
+            <w:r>
+              <w:rPr>
+                <w:rFonts w:cstheme="minorHAnsi"/>
+              </w:rPr>
+              <w:t>Range (</w:t>
+            </w:r>
+            <w:r>
+              <w:rPr>
+                <w:rFonts w:cstheme="minorHAnsi"/>
+              </w:rPr>
+              <w:t>yaw</w:t>
+            </w:r>
+            <w:r>
+              <w:rPr>
+                <w:rFonts w:cstheme="minorHAnsi"/>
+              </w:rPr>
+              <w:t>)</w:t>
+            </w:r>
+          </w:p>
+          <w:p>
+            <w:pPr>
+              <w:numPr>
+                <w:ilvl w:val="0"/>
+                <w:numId w:val="1"/>
+              </w:numPr>
+              <w:jc w:val="both"/>
+              <w:cnfStyle w:val="000000100000" w:firstRow="0" w:lastRow="0" w:firstColumn="0" w:lastColumn="0" w:oddVBand="0" w:evenVBand="0" w:oddHBand="1" w:evenHBand="0" w:firstRowFirstColumn="0" w:firstRowLastColumn="0" w:lastRowFirstColumn="0" w:lastRowLastColumn="0"/>
+              <w:rPr>
+                <w:rFonts w:cstheme="minorHAnsi"/>
+              </w:rPr>
+            </w:pPr>
+            <w:r>
+              <w:rPr>
+                <w:rFonts w:cstheme="minorHAnsi"/>
+              </w:rPr>
+              <w:t>Standard Deviation Combined</w:t>
+            </w:r>
+            <w:r>
+              <w:rPr>
+                <w:rFonts w:cstheme="minorHAnsi"/>
+              </w:rPr>
+              <w:t xml:space="preserve"> </w:t>
+            </w:r>
+            <w:r>
+              <w:rPr>
+                <w:rFonts w:cstheme="minorHAnsi"/>
+              </w:rPr>
+              <w:t>Range (variability)</w:t>
+            </w:r>
+          </w:p>
+          <w:p>
+            <w:pPr>
+              <w:numPr>
+                <w:ilvl w:val="0"/>
+                <w:numId w:val="1"/>
+              </w:numPr>
+              <w:jc w:val="both"/>
+              <w:cnfStyle w:val="000000100000" w:firstRow="0" w:lastRow="0" w:firstColumn="0" w:lastColumn="0" w:oddVBand="0" w:evenVBand="0" w:oddHBand="1" w:evenHBand="0" w:firstRowFirstColumn="0" w:firstRowLastColumn="0" w:lastRowFirstColumn="0" w:lastRowLastColumn="0"/>
+              <w:rPr>
+                <w:rFonts w:cstheme="minorHAnsi"/>
+              </w:rPr>
+            </w:pPr>
+            <w:r>
+              <w:rPr>
+                <w:rFonts w:cstheme="minorHAnsi"/>
+              </w:rPr>
+              <w:t>Mean Duration</w:t>
+            </w:r>
+          </w:p>
+          <w:p>
+            <w:pPr>
+              <w:numPr>
+                <w:ilvl w:val="0"/>
+                <w:numId w:val="1"/>
+              </w:numPr>
+              <w:jc w:val="both"/>
+              <w:cnfStyle w:val="000000100000" w:firstRow="0" w:lastRow="0" w:firstColumn="0" w:lastColumn="0" w:oddVBand="0" w:evenVBand="0" w:oddHBand="1" w:evenHBand="0" w:firstRowFirstColumn="0" w:firstRowLastColumn="0" w:lastRowFirstColumn="0" w:lastRowLastColumn="0"/>
+              <w:rPr>
+                <w:rFonts w:cstheme="minorHAnsi"/>
+              </w:rPr>
+            </w:pPr>
+            <w:r>
+              <w:rPr>
+                <w:rFonts w:cstheme="minorHAnsi"/>
+              </w:rPr>
+              <w:t>Standard Deviation Duration</w:t>
+            </w:r>
+          </w:p>
+        </w:tc>
+        <w:tc>
+          <w:tcPr>
+            <w:tcW w:w="622" w:type="pct"/>
           </w:tcPr>
           <w:p>
             <w:pPr>
@@ -2287,20 +2885,216 @@
         </w:tc>
         <w:tc>
           <w:tcPr>
-            <w:tcW w:w="626" w:type="pct"/>
-          </w:tcPr>
-          <w:p>
-            <w:pPr>
-              <w:cnfStyle w:val="000000000000" w:firstRow="0" w:lastRow="0" w:firstColumn="0" w:lastColumn="0" w:oddVBand="0" w:evenVBand="0" w:oddHBand="0" w:evenHBand="0" w:firstRowFirstColumn="0" w:firstRowLastColumn="0" w:lastRowFirstColumn="0" w:lastRowLastColumn="0"/>
-              <w:rPr>
-                <w:rFonts w:cstheme="minorHAnsi"/>
-              </w:rPr>
-            </w:pPr>
-          </w:p>
-        </w:tc>
-        <w:tc>
-          <w:tcPr>
-            <w:tcW w:w="875" w:type="pct"/>
+            <w:tcW w:w="879" w:type="pct"/>
+          </w:tcPr>
+          <w:p>
+            <w:pPr>
+              <w:numPr>
+                <w:ilvl w:val="0"/>
+                <w:numId w:val="1"/>
+              </w:numPr>
+              <w:jc w:val="both"/>
+              <w:cnfStyle w:val="000000000000" w:firstRow="0" w:lastRow="0" w:firstColumn="0" w:lastColumn="0" w:oddVBand="0" w:evenVBand="0" w:oddHBand="0" w:evenHBand="0" w:firstRowFirstColumn="0" w:firstRowLastColumn="0" w:lastRowFirstColumn="0" w:lastRowLastColumn="0"/>
+              <w:rPr>
+                <w:rFonts w:cstheme="minorHAnsi"/>
+              </w:rPr>
+            </w:pPr>
+            <w:r>
+              <w:rPr>
+                <w:rFonts w:cstheme="minorHAnsi"/>
+              </w:rPr>
+              <w:t>Number of Movements</w:t>
+            </w:r>
+          </w:p>
+          <w:p>
+            <w:pPr>
+              <w:numPr>
+                <w:ilvl w:val="0"/>
+                <w:numId w:val="1"/>
+              </w:numPr>
+              <w:jc w:val="both"/>
+              <w:cnfStyle w:val="000000000000" w:firstRow="0" w:lastRow="0" w:firstColumn="0" w:lastColumn="0" w:oddVBand="0" w:evenVBand="0" w:oddHBand="0" w:evenHBand="0" w:firstRowFirstColumn="0" w:firstRowLastColumn="0" w:lastRowFirstColumn="0" w:lastRowLastColumn="0"/>
+              <w:rPr>
+                <w:rFonts w:cstheme="minorHAnsi"/>
+              </w:rPr>
+            </w:pPr>
+            <w:r>
+              <w:rPr>
+                <w:rFonts w:cstheme="minorHAnsi"/>
+              </w:rPr>
+              <w:t>Pace</w:t>
+            </w:r>
+          </w:p>
+          <w:p>
+            <w:pPr>
+              <w:numPr>
+                <w:ilvl w:val="0"/>
+                <w:numId w:val="1"/>
+              </w:numPr>
+              <w:jc w:val="both"/>
+              <w:cnfStyle w:val="000000000000" w:firstRow="0" w:lastRow="0" w:firstColumn="0" w:lastColumn="0" w:oddVBand="0" w:evenVBand="0" w:oddHBand="0" w:evenHBand="0" w:firstRowFirstColumn="0" w:firstRowLastColumn="0" w:lastRowFirstColumn="0" w:lastRowLastColumn="0"/>
+              <w:rPr>
+                <w:rFonts w:cstheme="minorHAnsi"/>
+              </w:rPr>
+            </w:pPr>
+            <w:r>
+              <w:rPr>
+                <w:rFonts w:cstheme="minorHAnsi"/>
+              </w:rPr>
+              <w:t xml:space="preserve">Mean </w:t>
+            </w:r>
+            <w:r>
+              <w:rPr>
+                <w:rFonts w:cstheme="minorHAnsi"/>
+              </w:rPr>
+              <w:t xml:space="preserve">Combined </w:t>
+            </w:r>
+            <w:r>
+              <w:rPr>
+                <w:rFonts w:cstheme="minorHAnsi"/>
+              </w:rPr>
+              <w:t>Range (</w:t>
+            </w:r>
+            <w:r>
+              <w:rPr>
+                <w:rFonts w:cstheme="minorHAnsi"/>
+              </w:rPr>
+              <w:t>yaw</w:t>
+            </w:r>
+            <w:r>
+              <w:rPr>
+                <w:rFonts w:cstheme="minorHAnsi"/>
+              </w:rPr>
+              <w:t>)</w:t>
+            </w:r>
+          </w:p>
+          <w:p>
+            <w:pPr>
+              <w:numPr>
+                <w:ilvl w:val="0"/>
+                <w:numId w:val="1"/>
+              </w:numPr>
+              <w:jc w:val="both"/>
+              <w:cnfStyle w:val="000000000000" w:firstRow="0" w:lastRow="0" w:firstColumn="0" w:lastColumn="0" w:oddVBand="0" w:evenVBand="0" w:oddHBand="0" w:evenHBand="0" w:firstRowFirstColumn="0" w:firstRowLastColumn="0" w:lastRowFirstColumn="0" w:lastRowLastColumn="0"/>
+              <w:rPr>
+                <w:rFonts w:cstheme="minorHAnsi"/>
+              </w:rPr>
+            </w:pPr>
+            <w:r>
+              <w:rPr>
+                <w:rFonts w:cstheme="minorHAnsi"/>
+              </w:rPr>
+              <w:t>Standard Deviation Combined</w:t>
+            </w:r>
+            <w:r>
+              <w:rPr>
+                <w:rFonts w:cstheme="minorHAnsi"/>
+              </w:rPr>
+              <w:t xml:space="preserve"> </w:t>
+            </w:r>
+            <w:r>
+              <w:rPr>
+                <w:rFonts w:cstheme="minorHAnsi"/>
+              </w:rPr>
+              <w:t>Range (variability)</w:t>
+            </w:r>
+          </w:p>
+          <w:p>
+            <w:pPr>
+              <w:numPr>
+                <w:ilvl w:val="0"/>
+                <w:numId w:val="1"/>
+              </w:numPr>
+              <w:spacing w:line="259" w:lineRule="auto"/>
+              <w:jc w:val="both"/>
+              <w:cnfStyle w:val="000000000000" w:firstRow="0" w:lastRow="0" w:firstColumn="0" w:lastColumn="0" w:oddVBand="0" w:evenVBand="0" w:oddHBand="0" w:evenHBand="0" w:firstRowFirstColumn="0" w:firstRowLastColumn="0" w:lastRowFirstColumn="0" w:lastRowLastColumn="0"/>
+              <w:rPr>
+                <w:rFonts w:cstheme="minorHAnsi"/>
+              </w:rPr>
+            </w:pPr>
+            <w:r>
+              <w:rPr>
+                <w:rFonts w:cstheme="minorHAnsi"/>
+              </w:rPr>
+              <w:t>Mean Duration</w:t>
+            </w:r>
+          </w:p>
+          <w:p>
+            <w:pPr>
+              <w:numPr>
+                <w:ilvl w:val="0"/>
+                <w:numId w:val="1"/>
+              </w:numPr>
+              <w:spacing w:line="259" w:lineRule="auto"/>
+              <w:jc w:val="both"/>
+              <w:cnfStyle w:val="000000000000" w:firstRow="0" w:lastRow="0" w:firstColumn="0" w:lastColumn="0" w:oddVBand="0" w:evenVBand="0" w:oddHBand="0" w:evenHBand="0" w:firstRowFirstColumn="0" w:firstRowLastColumn="0" w:lastRowFirstColumn="0" w:lastRowLastColumn="0"/>
+              <w:rPr>
+                <w:rFonts w:cstheme="minorHAnsi"/>
+              </w:rPr>
+            </w:pPr>
+            <w:r>
+              <w:rPr>
+                <w:rFonts w:cstheme="minorHAnsi"/>
+              </w:rPr>
+              <w:t>Standard Deviation Duration</w:t>
+            </w:r>
+          </w:p>
+          <w:p>
+            <w:pPr>
+              <w:numPr>
+                <w:ilvl w:val="0"/>
+                <w:numId w:val="1"/>
+              </w:numPr>
+              <w:spacing w:line="259" w:lineRule="auto"/>
+              <w:jc w:val="both"/>
+              <w:cnfStyle w:val="000000000000" w:firstRow="0" w:lastRow="0" w:firstColumn="0" w:lastColumn="0" w:oddVBand="0" w:evenVBand="0" w:oddHBand="0" w:evenHBand="0" w:firstRowFirstColumn="0" w:firstRowLastColumn="0" w:lastRowFirstColumn="0" w:lastRowLastColumn="0"/>
+              <w:rPr>
+                <w:rFonts w:cstheme="minorHAnsi"/>
+              </w:rPr>
+            </w:pPr>
+            <w:r>
+              <w:rPr>
+                <w:rFonts w:cstheme="minorHAnsi"/>
+              </w:rPr>
+              <w:t>Symmetry (differences between mean mean ranges)</w:t>
+            </w:r>
+          </w:p>
+          <w:p>
+            <w:pPr>
+              <w:numPr>
+                <w:ilvl w:val="0"/>
+                <w:numId w:val="1"/>
+              </w:numPr>
+              <w:spacing w:line="259" w:lineRule="auto"/>
+              <w:jc w:val="both"/>
+              <w:cnfStyle w:val="000000000000" w:firstRow="0" w:lastRow="0" w:firstColumn="0" w:lastColumn="0" w:oddVBand="0" w:evenVBand="0" w:oddHBand="0" w:evenHBand="0" w:firstRowFirstColumn="0" w:firstRowLastColumn="0" w:lastRowFirstColumn="0" w:lastRowLastColumn="0"/>
+              <w:rPr>
+                <w:rFonts w:cstheme="minorHAnsi"/>
+              </w:rPr>
+            </w:pPr>
+            <w:r>
+              <w:rPr>
+                <w:rFonts w:cstheme="minorHAnsi"/>
+              </w:rPr>
+              <w:t>Peak Acceleration (</w:t>
+            </w:r>
+            <w:r>
+              <w:rPr>
+                <w:rFonts w:cstheme="minorHAnsi"/>
+              </w:rPr>
+              <w:t>highest acceleration achieved during a specific movement</w:t>
+            </w:r>
+            <w:r>
+              <w:rPr>
+                <w:rFonts w:cstheme="minorHAnsi"/>
+              </w:rPr>
+              <w:t>)</w:t>
+            </w:r>
+          </w:p>
+        </w:tc>
+        <w:tc>
+          <w:tcPr>
+            <w:tcW w:w="622" w:type="pct"/>
           </w:tcPr>
           <w:p>
             <w:pPr>
@@ -2330,17 +3124,8 @@
                 <w:rFonts w:cstheme="minorHAnsi"/>
                 <w:u w:val="single"/>
               </w:rPr>
-              <w:t xml:space="preserve"> </w:t>
-            </w:r>
-            <w:proofErr w:type="gramStart"/>
-            <w:r>
-              <w:rPr>
-                <w:rFonts w:cstheme="minorHAnsi"/>
-                <w:u w:val="single"/>
-              </w:rPr>
-              <w:t>imu</w:t>
-            </w:r>
-            <w:proofErr w:type="gramEnd"/>
+              <w:t xml:space="preserve"> imu</w:t>
+            </w:r>
           </w:p>
           <w:p>
             <w:pPr>
@@ -2396,6 +3181,30 @@
               <w:rPr>
                 <w:rFonts w:cstheme="minorHAnsi"/>
                 <w:u w:val="single"/>
+              </w:rPr>
+            </w:pPr>
+          </w:p>
+          <w:p>
+            <w:pPr>
+              <w:cnfStyle w:val="000000000000" w:firstRow="0" w:lastRow="0" w:firstColumn="0" w:lastColumn="0" w:oddVBand="0" w:evenVBand="0" w:oddHBand="0" w:evenHBand="0" w:firstRowFirstColumn="0" w:firstRowLastColumn="0" w:lastRowFirstColumn="0" w:lastRowLastColumn="0"/>
+              <w:rPr>
+                <w:rFonts w:cstheme="minorHAnsi"/>
+                <w:u w:val="single"/>
+              </w:rPr>
+            </w:pPr>
+            <w:r>
+              <w:rPr>
+                <w:rFonts w:cstheme="minorHAnsi"/>
+                <w:u w:val="single"/>
+              </w:rPr>
+              <w:t>line 346-347</w:t>
+            </w:r>
+          </w:p>
+          <w:p>
+            <w:pPr>
+              <w:cnfStyle w:val="000000000000" w:firstRow="0" w:lastRow="0" w:firstColumn="0" w:lastColumn="0" w:oddVBand="0" w:evenVBand="0" w:oddHBand="0" w:evenHBand="0" w:firstRowFirstColumn="0" w:firstRowLastColumn="0" w:lastRowFirstColumn="0" w:lastRowLastColumn="0"/>
+              <w:rPr>
+                <w:rFonts w:cstheme="minorHAnsi"/>
               </w:rPr>
             </w:pPr>
           </w:p>
@@ -2441,14 +3250,7 @@
               <w:rPr>
                 <w:rFonts w:cstheme="minorHAnsi"/>
               </w:rPr>
-              <w:t xml:space="preserve">Sit with back straight, head in an upright position with feet hip </w:t>
-            </w:r>
-            <w:r>
-              <w:rPr>
-                <w:rFonts w:cstheme="minorHAnsi"/>
-              </w:rPr>
-              <w:lastRenderedPageBreak/>
-              <w:t>width apart and placed firmly on the ground.</w:t>
+              <w:t>Sit with back straight, head in an upright position with feet hip width apart and placed firmly on the ground.</w:t>
             </w:r>
           </w:p>
         </w:tc>
@@ -2468,7 +3270,6 @@
               <w:rPr>
                 <w:rFonts w:cstheme="minorHAnsi"/>
               </w:rPr>
-              <w:lastRenderedPageBreak/>
               <w:t>Sit to stand</w:t>
             </w:r>
           </w:p>
@@ -2537,7 +3338,6 @@
               <w:rPr>
                 <w:rFonts w:cstheme="minorHAnsi"/>
               </w:rPr>
-              <w:lastRenderedPageBreak/>
               <w:t>Right</w:t>
             </w:r>
           </w:p>
@@ -2572,7 +3372,6 @@
               <w:rPr>
                 <w:rFonts w:cstheme="minorHAnsi"/>
               </w:rPr>
-              <w:lastRenderedPageBreak/>
               <w:t>Head</w:t>
             </w:r>
           </w:p>
@@ -2601,7 +3400,6 @@
               <w:rPr>
                 <w:rFonts w:cstheme="minorHAnsi"/>
               </w:rPr>
-              <w:lastRenderedPageBreak/>
               <w:t>Right</w:t>
             </w:r>
           </w:p>
@@ -2638,7 +3436,6 @@
               <w:rPr>
                 <w:rFonts w:cstheme="minorHAnsi"/>
               </w:rPr>
-              <w:lastRenderedPageBreak/>
               <w:t>Normal</w:t>
             </w:r>
           </w:p>
@@ -2670,7 +3467,6 @@
               <w:rPr>
                 <w:rFonts w:cstheme="minorHAnsi"/>
               </w:rPr>
-              <w:lastRenderedPageBreak/>
               <w:t>Slow</w:t>
             </w:r>
           </w:p>
@@ -2707,7 +3503,7 @@
         </w:tc>
         <w:tc>
           <w:tcPr>
-            <w:tcW w:w="626" w:type="pct"/>
+            <w:tcW w:w="879" w:type="pct"/>
             <w:shd w:val="clear" w:color="auto" w:fill="FF0000"/>
           </w:tcPr>
           <w:p>
@@ -2722,7 +3518,7 @@
         </w:tc>
         <w:tc>
           <w:tcPr>
-            <w:tcW w:w="875" w:type="pct"/>
+            <w:tcW w:w="622" w:type="pct"/>
             <w:shd w:val="clear" w:color="auto" w:fill="FF0000"/>
           </w:tcPr>
           <w:p>
@@ -2943,7 +3739,7 @@
         </w:tc>
         <w:tc>
           <w:tcPr>
-            <w:tcW w:w="626" w:type="pct"/>
+            <w:tcW w:w="879" w:type="pct"/>
             <w:shd w:val="clear" w:color="auto" w:fill="4472C4" w:themeFill="accent1"/>
           </w:tcPr>
           <w:p>
@@ -2961,7 +3757,7 @@
         </w:tc>
         <w:tc>
           <w:tcPr>
-            <w:tcW w:w="875" w:type="pct"/>
+            <w:tcW w:w="622" w:type="pct"/>
             <w:shd w:val="clear" w:color="auto" w:fill="4472C4" w:themeFill="accent1"/>
           </w:tcPr>
           <w:p>
@@ -3017,14 +3813,7 @@
               <w:rPr>
                 <w:rFonts w:cstheme="minorHAnsi"/>
               </w:rPr>
-              <w:t xml:space="preserve">tand with feet </w:t>
-            </w:r>
-            <w:proofErr w:type="spellStart"/>
-            <w:r>
-              <w:rPr>
-                <w:rFonts w:cstheme="minorHAnsi"/>
-              </w:rPr>
-              <w:t>hwa</w:t>
+              <w:t>tand with feet hwa</w:t>
             </w:r>
             <w:r>
               <w:rPr>
@@ -3032,19 +3821,11 @@
               </w:rPr>
               <w:t>-fct</w:t>
             </w:r>
-            <w:proofErr w:type="spellEnd"/>
-            <w:r>
-              <w:rPr>
-                <w:rFonts w:cstheme="minorHAnsi"/>
-              </w:rPr>
-              <w:t xml:space="preserve">, </w:t>
-            </w:r>
-            <w:proofErr w:type="spellStart"/>
-            <w:r>
-              <w:rPr>
-                <w:rFonts w:cstheme="minorHAnsi"/>
-              </w:rPr>
-              <w:t>eo</w:t>
+            <w:r>
+              <w:rPr>
+                <w:rFonts w:cstheme="minorHAnsi"/>
+              </w:rPr>
+              <w:t>, eo</w:t>
             </w:r>
             <w:r>
               <w:rPr>
@@ -3052,7 +3833,6 @@
               </w:rPr>
               <w:t>-ec</w:t>
             </w:r>
-            <w:proofErr w:type="spellEnd"/>
             <w:r>
               <w:rPr>
                 <w:rFonts w:cstheme="minorHAnsi"/>
@@ -3255,7 +4035,7 @@
         </w:tc>
         <w:tc>
           <w:tcPr>
-            <w:tcW w:w="626" w:type="pct"/>
+            <w:tcW w:w="879" w:type="pct"/>
           </w:tcPr>
           <w:p>
             <w:pPr>
@@ -3271,18 +4051,135 @@
               <w:t>Pressure??</w:t>
             </w:r>
           </w:p>
-        </w:tc>
-        <w:tc>
-          <w:tcPr>
-            <w:tcW w:w="875" w:type="pct"/>
-          </w:tcPr>
-          <w:p>
-            <w:pPr>
-              <w:cnfStyle w:val="000000100000" w:firstRow="0" w:lastRow="0" w:firstColumn="0" w:lastColumn="0" w:oddVBand="0" w:evenVBand="0" w:oddHBand="1" w:evenHBand="0" w:firstRowFirstColumn="0" w:firstRowLastColumn="0" w:lastRowFirstColumn="0" w:lastRowLastColumn="0"/>
-              <w:rPr>
-                <w:rFonts w:cstheme="minorHAnsi"/>
-              </w:rPr>
-            </w:pPr>
+          <w:p>
+            <w:pPr>
+              <w:pStyle w:val="a6"/>
+              <w:numPr>
+                <w:ilvl w:val="0"/>
+                <w:numId w:val="2"/>
+              </w:numPr>
+              <w:cnfStyle w:val="000000100000" w:firstRow="0" w:lastRow="0" w:firstColumn="0" w:lastColumn="0" w:oddVBand="0" w:evenVBand="0" w:oddHBand="1" w:evenHBand="0" w:firstRowFirstColumn="0" w:firstRowLastColumn="0" w:lastRowFirstColumn="0" w:lastRowLastColumn="0"/>
+              <w:rPr>
+                <w:rFonts w:cstheme="minorHAnsi"/>
+              </w:rPr>
+            </w:pPr>
+            <w:r>
+              <w:rPr>
+                <w:rFonts w:cstheme="minorHAnsi"/>
+              </w:rPr>
+              <w:t>posture deviation</w:t>
+            </w:r>
+            <w:r>
+              <w:rPr>
+                <w:rFonts w:cstheme="minorHAnsi"/>
+              </w:rPr>
+              <w:t xml:space="preserve"> (</w:t>
+            </w:r>
+            <w:r>
+              <w:rPr>
+                <w:rFonts w:cstheme="minorHAnsi"/>
+              </w:rPr>
+              <w:t>Degrees of deviation from upright posture</w:t>
+            </w:r>
+            <w:r>
+              <w:rPr>
+                <w:rFonts w:cstheme="minorHAnsi"/>
+              </w:rPr>
+              <w:t>)</w:t>
+            </w:r>
+          </w:p>
+          <w:p>
+            <w:pPr>
+              <w:pStyle w:val="a6"/>
+              <w:numPr>
+                <w:ilvl w:val="0"/>
+                <w:numId w:val="2"/>
+              </w:numPr>
+              <w:cnfStyle w:val="000000100000" w:firstRow="0" w:lastRow="0" w:firstColumn="0" w:lastColumn="0" w:oddVBand="0" w:evenVBand="0" w:oddHBand="1" w:evenHBand="0" w:firstRowFirstColumn="0" w:firstRowLastColumn="0" w:lastRowFirstColumn="0" w:lastRowLastColumn="0"/>
+              <w:rPr>
+                <w:rFonts w:cstheme="minorHAnsi"/>
+              </w:rPr>
+            </w:pPr>
+            <w:r>
+              <w:rPr>
+                <w:rFonts w:cstheme="minorHAnsi"/>
+              </w:rPr>
+              <w:t xml:space="preserve">displacement </w:t>
+            </w:r>
+            <w:r>
+              <w:rPr>
+                <w:rFonts w:cstheme="minorHAnsi"/>
+              </w:rPr>
+              <w:t>(</w:t>
+            </w:r>
+            <w:r>
+              <w:rPr>
+                <w:rFonts w:cstheme="minorHAnsi"/>
+              </w:rPr>
+              <w:t>Displacement from the center of gravity</w:t>
+            </w:r>
+            <w:r>
+              <w:rPr>
+                <w:rFonts w:cstheme="minorHAnsi"/>
+              </w:rPr>
+              <w:t>)</w:t>
+            </w:r>
+          </w:p>
+          <w:p>
+            <w:pPr>
+              <w:pStyle w:val="a6"/>
+              <w:numPr>
+                <w:ilvl w:val="0"/>
+                <w:numId w:val="2"/>
+              </w:numPr>
+              <w:cnfStyle w:val="000000100000" w:firstRow="0" w:lastRow="0" w:firstColumn="0" w:lastColumn="0" w:oddVBand="0" w:evenVBand="0" w:oddHBand="1" w:evenHBand="0" w:firstRowFirstColumn="0" w:firstRowLastColumn="0" w:lastRowFirstColumn="0" w:lastRowLastColumn="0"/>
+              <w:rPr>
+                <w:rFonts w:cstheme="minorHAnsi"/>
+              </w:rPr>
+            </w:pPr>
+            <w:r>
+              <w:rPr>
+                <w:rFonts w:cstheme="minorHAnsi"/>
+              </w:rPr>
+              <w:t>balance loss</w:t>
+            </w:r>
+            <w:r>
+              <w:rPr>
+                <w:rFonts w:cstheme="minorHAnsi"/>
+              </w:rPr>
+              <w:t xml:space="preserve"> (</w:t>
+            </w:r>
+            <w:r>
+              <w:rPr>
+                <w:rFonts w:cstheme="minorHAnsi"/>
+              </w:rPr>
+              <w:t>Frequency and duration</w:t>
+            </w:r>
+            <w:r>
+              <w:rPr>
+                <w:rFonts w:cstheme="minorHAnsi"/>
+              </w:rPr>
+              <w:t>)</w:t>
+            </w:r>
+          </w:p>
+        </w:tc>
+        <w:tc>
+          <w:tcPr>
+            <w:tcW w:w="622" w:type="pct"/>
+          </w:tcPr>
+          <w:p>
+            <w:pPr>
+              <w:cnfStyle w:val="000000100000" w:firstRow="0" w:lastRow="0" w:firstColumn="0" w:lastColumn="0" w:oddVBand="0" w:evenVBand="0" w:oddHBand="1" w:evenHBand="0" w:firstRowFirstColumn="0" w:firstRowLastColumn="0" w:lastRowFirstColumn="0" w:lastRowLastColumn="0"/>
+              <w:rPr>
+                <w:rFonts w:cstheme="minorHAnsi"/>
+              </w:rPr>
+            </w:pPr>
+            <w:r>
+              <w:rPr>
+                <w:rFonts w:cstheme="minorHAnsi"/>
+              </w:rPr>
+              <w:t>To be updated</w:t>
+            </w:r>
           </w:p>
         </w:tc>
       </w:tr>
@@ -3324,30 +4221,14 @@
               <w:rPr>
                 <w:rFonts w:cstheme="minorHAnsi"/>
               </w:rPr>
-              <w:t xml:space="preserve">tand with </w:t>
-            </w:r>
-            <w:proofErr w:type="spellStart"/>
-            <w:r>
-              <w:rPr>
-                <w:rFonts w:cstheme="minorHAnsi"/>
-              </w:rPr>
-              <w:t>fnwa</w:t>
-            </w:r>
-            <w:proofErr w:type="spellEnd"/>
-            <w:r>
-              <w:rPr>
-                <w:rFonts w:cstheme="minorHAnsi"/>
-              </w:rPr>
-              <w:t>/</w:t>
-            </w:r>
-            <w:proofErr w:type="spellStart"/>
-            <w:r>
-              <w:rPr>
-                <w:rFonts w:cstheme="minorHAnsi"/>
-              </w:rPr>
-              <w:t>fct</w:t>
-            </w:r>
-            <w:proofErr w:type="spellEnd"/>
+              <w:t>tand with fnwa</w:t>
+            </w:r>
+            <w:r>
+              <w:rPr>
+                <w:rFonts w:cstheme="minorHAnsi"/>
+              </w:rPr>
+              <w:t>/fct</w:t>
+            </w:r>
             <w:r>
               <w:rPr>
                 <w:rFonts w:cstheme="minorHAnsi"/>
@@ -3581,20 +4462,20 @@
         </w:tc>
         <w:tc>
           <w:tcPr>
-            <w:tcW w:w="626" w:type="pct"/>
-          </w:tcPr>
-          <w:p>
-            <w:pPr>
-              <w:cnfStyle w:val="000000000000" w:firstRow="0" w:lastRow="0" w:firstColumn="0" w:lastColumn="0" w:oddVBand="0" w:evenVBand="0" w:oddHBand="0" w:evenHBand="0" w:firstRowFirstColumn="0" w:firstRowLastColumn="0" w:lastRowFirstColumn="0" w:lastRowLastColumn="0"/>
-              <w:rPr>
-                <w:rFonts w:cstheme="minorHAnsi"/>
-              </w:rPr>
-            </w:pPr>
-          </w:p>
-        </w:tc>
-        <w:tc>
-          <w:tcPr>
-            <w:tcW w:w="875" w:type="pct"/>
+            <w:tcW w:w="879" w:type="pct"/>
+          </w:tcPr>
+          <w:p>
+            <w:pPr>
+              <w:cnfStyle w:val="000000000000" w:firstRow="0" w:lastRow="0" w:firstColumn="0" w:lastColumn="0" w:oddVBand="0" w:evenVBand="0" w:oddHBand="0" w:evenHBand="0" w:firstRowFirstColumn="0" w:firstRowLastColumn="0" w:lastRowFirstColumn="0" w:lastRowLastColumn="0"/>
+              <w:rPr>
+                <w:rFonts w:cstheme="minorHAnsi"/>
+              </w:rPr>
+            </w:pPr>
+          </w:p>
+        </w:tc>
+        <w:tc>
+          <w:tcPr>
+            <w:tcW w:w="622" w:type="pct"/>
           </w:tcPr>
           <w:p>
             <w:pPr>
@@ -3645,21 +4526,7 @@
               <w:rPr>
                 <w:rFonts w:cstheme="minorHAnsi"/>
               </w:rPr>
-              <w:t xml:space="preserve">Stand with </w:t>
-            </w:r>
-            <w:proofErr w:type="spellStart"/>
-            <w:r>
-              <w:rPr>
-                <w:rFonts w:cstheme="minorHAnsi"/>
-              </w:rPr>
-              <w:t>fnwa</w:t>
-            </w:r>
-            <w:proofErr w:type="spellEnd"/>
-            <w:r>
-              <w:rPr>
-                <w:rFonts w:cstheme="minorHAnsi"/>
-              </w:rPr>
-              <w:t>. Turn to face the opposite direction. 3 repetitions to the left and 3 repetitions to the right.</w:t>
+              <w:t>Stand with fnwa. Turn to face the opposite direction. 3 repetitions to the left and 3 repetitions to the right.</w:t>
             </w:r>
           </w:p>
         </w:tc>
@@ -3754,7 +4621,6 @@
           </w:tcPr>
           <w:p>
             <w:pPr>
-              <w:spacing w:after="0" w:line="240" w:lineRule="auto"/>
               <w:jc w:val="both"/>
               <w:cnfStyle w:val="000000100000" w:firstRow="0" w:lastRow="0" w:firstColumn="0" w:lastColumn="0" w:oddVBand="0" w:evenVBand="0" w:oddHBand="1" w:evenHBand="0" w:firstRowFirstColumn="0" w:firstRowLastColumn="0" w:lastRowFirstColumn="0" w:lastRowLastColumn="0"/>
               <w:rPr>
@@ -3770,7 +4636,6 @@
           </w:p>
           <w:p>
             <w:pPr>
-              <w:spacing w:after="0" w:line="240" w:lineRule="auto"/>
               <w:jc w:val="both"/>
               <w:cnfStyle w:val="000000100000" w:firstRow="0" w:lastRow="0" w:firstColumn="0" w:lastColumn="0" w:oddVBand="0" w:evenVBand="0" w:oddHBand="1" w:evenHBand="0" w:firstRowFirstColumn="0" w:firstRowLastColumn="0" w:lastRowFirstColumn="0" w:lastRowLastColumn="0"/>
               <w:rPr>
@@ -3862,16 +4727,8 @@
               <w:rPr>
                 <w:rFonts w:cstheme="minorHAnsi"/>
               </w:rPr>
-              <w:t xml:space="preserve">Right and </w:t>
-            </w:r>
-            <w:proofErr w:type="gramStart"/>
-            <w:r>
-              <w:rPr>
-                <w:rFonts w:cstheme="minorHAnsi"/>
-              </w:rPr>
-              <w:t>Left</w:t>
-            </w:r>
-            <w:proofErr w:type="gramEnd"/>
+              <w:t>Right and Left</w:t>
+            </w:r>
           </w:p>
         </w:tc>
         <w:tc>
@@ -3904,44 +4761,48 @@
         </w:tc>
         <w:tc>
           <w:tcPr>
-            <w:tcW w:w="626" w:type="pct"/>
-          </w:tcPr>
-          <w:p>
-            <w:pPr>
-              <w:jc w:val="both"/>
-              <w:cnfStyle w:val="000000100000" w:firstRow="0" w:lastRow="0" w:firstColumn="0" w:lastColumn="0" w:oddVBand="0" w:evenVBand="0" w:oddHBand="1" w:evenHBand="0" w:firstRowFirstColumn="0" w:firstRowLastColumn="0" w:lastRowFirstColumn="0" w:lastRowLastColumn="0"/>
-              <w:rPr>
-                <w:rFonts w:cstheme="minorHAnsi"/>
-              </w:rPr>
-            </w:pPr>
-          </w:p>
-        </w:tc>
-        <w:tc>
-          <w:tcPr>
-            <w:tcW w:w="875" w:type="pct"/>
-          </w:tcPr>
-          <w:p>
-            <w:pPr>
-              <w:jc w:val="both"/>
-              <w:cnfStyle w:val="000000100000" w:firstRow="0" w:lastRow="0" w:firstColumn="0" w:lastColumn="0" w:oddVBand="0" w:evenVBand="0" w:oddHBand="1" w:evenHBand="0" w:firstRowFirstColumn="0" w:firstRowLastColumn="0" w:lastRowFirstColumn="0" w:lastRowLastColumn="0"/>
-              <w:rPr>
-                <w:rFonts w:cstheme="minorHAnsi"/>
-              </w:rPr>
-            </w:pPr>
-            <w:r>
-              <w:rPr>
-                <w:rFonts w:cstheme="minorHAnsi"/>
-              </w:rPr>
-              <w:t xml:space="preserve">Data </w:t>
-            </w:r>
-            <w:proofErr w:type="gramStart"/>
-            <w:r>
-              <w:rPr>
-                <w:rFonts w:cstheme="minorHAnsi"/>
-              </w:rPr>
-              <w:t>again..</w:t>
-            </w:r>
-            <w:proofErr w:type="gramEnd"/>
+            <w:tcW w:w="879" w:type="pct"/>
+          </w:tcPr>
+          <w:p>
+            <w:pPr>
+              <w:jc w:val="both"/>
+              <w:cnfStyle w:val="000000100000" w:firstRow="0" w:lastRow="0" w:firstColumn="0" w:lastColumn="0" w:oddVBand="0" w:evenVBand="0" w:oddHBand="1" w:evenHBand="0" w:firstRowFirstColumn="0" w:firstRowLastColumn="0" w:lastRowFirstColumn="0" w:lastRowLastColumn="0"/>
+              <w:rPr>
+                <w:rFonts w:cstheme="minorHAnsi"/>
+              </w:rPr>
+            </w:pPr>
+            <w:r>
+              <w:rPr>
+                <w:rFonts w:cstheme="minorHAnsi"/>
+              </w:rPr>
+              <w:t>S</w:t>
+            </w:r>
+            <w:r>
+              <w:rPr>
+                <w:rFonts w:cstheme="minorHAnsi"/>
+              </w:rPr>
+              <w:t>teps</w:t>
+            </w:r>
+            <w:r>
+              <w:rPr>
+                <w:rFonts w:cstheme="minorHAnsi"/>
+              </w:rPr>
+              <w:t>??</w:t>
+            </w:r>
+          </w:p>
+        </w:tc>
+        <w:tc>
+          <w:tcPr>
+            <w:tcW w:w="622" w:type="pct"/>
+          </w:tcPr>
+          <w:p>
+            <w:pPr>
+              <w:jc w:val="both"/>
+              <w:cnfStyle w:val="000000100000" w:firstRow="0" w:lastRow="0" w:firstColumn="0" w:lastColumn="0" w:oddVBand="0" w:evenVBand="0" w:oddHBand="1" w:evenHBand="0" w:firstRowFirstColumn="0" w:firstRowLastColumn="0" w:lastRowFirstColumn="0" w:lastRowLastColumn="0"/>
+              <w:rPr>
+                <w:rFonts w:cstheme="minorHAnsi"/>
+              </w:rPr>
+            </w:pPr>
           </w:p>
         </w:tc>
       </w:tr>
@@ -4140,7 +5001,7 @@
         </w:tc>
         <w:tc>
           <w:tcPr>
-            <w:tcW w:w="626" w:type="pct"/>
+            <w:tcW w:w="879" w:type="pct"/>
             <w:shd w:val="clear" w:color="auto" w:fill="4472C4" w:themeFill="accent1"/>
           </w:tcPr>
           <w:p>
@@ -4158,7 +5019,7 @@
         </w:tc>
         <w:tc>
           <w:tcPr>
-            <w:tcW w:w="875" w:type="pct"/>
+            <w:tcW w:w="622" w:type="pct"/>
             <w:shd w:val="clear" w:color="auto" w:fill="4472C4" w:themeFill="accent1"/>
           </w:tcPr>
           <w:p>
@@ -4208,7 +5069,14 @@
               <w:rPr>
                 <w:rFonts w:cstheme="minorHAnsi"/>
               </w:rPr>
-              <w:t>Slowly shift your weight to your right foot and lift your left foot slightly off the ground. Hold for up to 30 seconds or as long as you can while maintaining good form. Try to keep tall posture and avoid leaning over. Then return to your starting position. Repeat 5 times on each side.</w:t>
+              <w:t xml:space="preserve">Slowly shift your weight to your right foot and lift your left foot slightly off the ground. Hold for up to 30 seconds or as long as you </w:t>
+            </w:r>
+            <w:r>
+              <w:rPr>
+                <w:rFonts w:cstheme="minorHAnsi"/>
+              </w:rPr>
+              <w:lastRenderedPageBreak/>
+              <w:t>can while maintaining good form. Try to keep tall posture and avoid leaning over. Then return to your starting position. Repeat 5 times on each side.</w:t>
             </w:r>
           </w:p>
         </w:tc>
@@ -4227,6 +5095,7 @@
               <w:rPr>
                 <w:rFonts w:cstheme="minorHAnsi"/>
               </w:rPr>
+              <w:lastRenderedPageBreak/>
               <w:t>Lateral weight shifts</w:t>
             </w:r>
           </w:p>
@@ -4303,7 +5172,6 @@
           </w:tcPr>
           <w:p>
             <w:pPr>
-              <w:spacing w:after="0" w:line="240" w:lineRule="auto"/>
               <w:jc w:val="both"/>
               <w:cnfStyle w:val="000000100000" w:firstRow="0" w:lastRow="0" w:firstColumn="0" w:lastColumn="0" w:oddVBand="0" w:evenVBand="0" w:oddHBand="1" w:evenHBand="0" w:firstRowFirstColumn="0" w:firstRowLastColumn="0" w:lastRowFirstColumn="0" w:lastRowLastColumn="0"/>
               <w:rPr>
@@ -4349,16 +5217,8 @@
               <w:rPr>
                 <w:rFonts w:cstheme="minorHAnsi"/>
               </w:rPr>
-              <w:t xml:space="preserve">Left- </w:t>
-            </w:r>
-            <w:proofErr w:type="gramStart"/>
-            <w:r>
-              <w:rPr>
-                <w:rFonts w:cstheme="minorHAnsi"/>
-              </w:rPr>
-              <w:t>up</w:t>
-            </w:r>
-            <w:proofErr w:type="gramEnd"/>
+              <w:t>Left- up</w:t>
+            </w:r>
           </w:p>
           <w:p>
             <w:pPr>
@@ -4427,21 +5287,21 @@
         </w:tc>
         <w:tc>
           <w:tcPr>
-            <w:tcW w:w="626" w:type="pct"/>
-          </w:tcPr>
-          <w:p>
-            <w:pPr>
-              <w:jc w:val="both"/>
-              <w:cnfStyle w:val="000000100000" w:firstRow="0" w:lastRow="0" w:firstColumn="0" w:lastColumn="0" w:oddVBand="0" w:evenVBand="0" w:oddHBand="1" w:evenHBand="0" w:firstRowFirstColumn="0" w:firstRowLastColumn="0" w:lastRowFirstColumn="0" w:lastRowLastColumn="0"/>
-              <w:rPr>
-                <w:rFonts w:cstheme="minorHAnsi"/>
-              </w:rPr>
-            </w:pPr>
-          </w:p>
-        </w:tc>
-        <w:tc>
-          <w:tcPr>
-            <w:tcW w:w="875" w:type="pct"/>
+            <w:tcW w:w="879" w:type="pct"/>
+          </w:tcPr>
+          <w:p>
+            <w:pPr>
+              <w:jc w:val="both"/>
+              <w:cnfStyle w:val="000000100000" w:firstRow="0" w:lastRow="0" w:firstColumn="0" w:lastColumn="0" w:oddVBand="0" w:evenVBand="0" w:oddHBand="1" w:evenHBand="0" w:firstRowFirstColumn="0" w:firstRowLastColumn="0" w:lastRowFirstColumn="0" w:lastRowLastColumn="0"/>
+              <w:rPr>
+                <w:rFonts w:cstheme="minorHAnsi"/>
+              </w:rPr>
+            </w:pPr>
+          </w:p>
+        </w:tc>
+        <w:tc>
+          <w:tcPr>
+            <w:tcW w:w="622" w:type="pct"/>
           </w:tcPr>
           <w:p>
             <w:pPr>
@@ -4692,21 +5552,21 @@
         </w:tc>
         <w:tc>
           <w:tcPr>
-            <w:tcW w:w="626" w:type="pct"/>
-          </w:tcPr>
-          <w:p>
-            <w:pPr>
-              <w:jc w:val="both"/>
-              <w:cnfStyle w:val="000000000000" w:firstRow="0" w:lastRow="0" w:firstColumn="0" w:lastColumn="0" w:oddVBand="0" w:evenVBand="0" w:oddHBand="0" w:evenHBand="0" w:firstRowFirstColumn="0" w:firstRowLastColumn="0" w:lastRowFirstColumn="0" w:lastRowLastColumn="0"/>
-              <w:rPr>
-                <w:rFonts w:cstheme="minorHAnsi"/>
-              </w:rPr>
-            </w:pPr>
-          </w:p>
-        </w:tc>
-        <w:tc>
-          <w:tcPr>
-            <w:tcW w:w="875" w:type="pct"/>
+            <w:tcW w:w="879" w:type="pct"/>
+          </w:tcPr>
+          <w:p>
+            <w:pPr>
+              <w:jc w:val="both"/>
+              <w:cnfStyle w:val="000000000000" w:firstRow="0" w:lastRow="0" w:firstColumn="0" w:lastColumn="0" w:oddVBand="0" w:evenVBand="0" w:oddHBand="0" w:evenHBand="0" w:firstRowFirstColumn="0" w:firstRowLastColumn="0" w:lastRowFirstColumn="0" w:lastRowLastColumn="0"/>
+              <w:rPr>
+                <w:rFonts w:cstheme="minorHAnsi"/>
+              </w:rPr>
+            </w:pPr>
+          </w:p>
+        </w:tc>
+        <w:tc>
+          <w:tcPr>
+            <w:tcW w:w="622" w:type="pct"/>
           </w:tcPr>
           <w:p>
             <w:pPr>
@@ -4763,6 +5623,243 @@
     </w:sectPr>
   </w:body>
 </w:document>
+</file>
+
+<file path=word/numbering.xml><?xml version="1.0" encoding="utf-8"?>
+<w:numbering xmlns:wpc="http://schemas.microsoft.com/office/word/2010/wordprocessingCanvas" xmlns:cx="http://schemas.microsoft.com/office/drawing/2014/chartex" xmlns:cx1="http://schemas.microsoft.com/office/drawing/2015/9/8/chartex" xmlns:cx2="http://schemas.microsoft.com/office/drawing/2015/10/21/chartex" xmlns:cx3="http://schemas.microsoft.com/office/drawing/2016/5/9/chartex" xmlns:cx4="http://schemas.microsoft.com/office/drawing/2016/5/10/chartex" xmlns:cx5="http://schemas.microsoft.com/office/drawing/2016/5/11/chartex" xmlns:cx6="http://schemas.microsoft.com/office/drawing/2016/5/12/chartex" xmlns:cx7="http://schemas.microsoft.com/office/drawing/2016/5/13/chartex" xmlns:cx8="http://schemas.microsoft.com/office/drawing/2016/5/14/chartex" xmlns:mc="http://schemas.openxmlformats.org/markup-compatibility/2006" xmlns:aink="http://schemas.microsoft.com/office/drawing/2016/ink" xmlns:am3d="http://schemas.microsoft.com/office/drawing/2017/model3d" xmlns:o="urn:schemas-microsoft-com:office:office" xmlns:oel="http://schemas.microsoft.com/office/2019/extlst" xmlns:r="http://schemas.openxmlformats.org/officeDocument/2006/relationships" xmlns:m="http://schemas.openxmlformats.org/officeDocument/2006/math" xmlns:v="urn:schemas-microsoft-com:vml" xmlns:wp14="http://schemas.microsoft.com/office/word/2010/wordprocessingDrawing" xmlns:wp="http://schemas.openxmlformats.org/drawingml/2006/wordprocessingDrawing" xmlns:w10="urn:schemas-microsoft-com:office:word" xmlns:w="http://schemas.openxmlformats.org/wordprocessingml/2006/main" xmlns:w14="http://schemas.microsoft.com/office/word/2010/wordml" xmlns:w15="http://schemas.microsoft.com/office/word/2012/wordml" xmlns:w16cex="http://schemas.microsoft.com/office/word/2018/wordml/cex" xmlns:w16cid="http://schemas.microsoft.com/office/word/2016/wordml/cid" xmlns:w16="http://schemas.microsoft.com/office/word/2018/wordml" xmlns:w16du="http://schemas.microsoft.com/office/word/2023/wordml/word16du" xmlns:w16sdtdh="http://schemas.microsoft.com/office/word/2020/wordml/sdtdatahash" xmlns:w16se="http://schemas.microsoft.com/office/word/2015/wordml/symex" xmlns:wpg="http://schemas.microsoft.com/office/word/2010/wordprocessingGroup" xmlns:wpi="http://schemas.microsoft.com/office/word/2010/wordprocessingInk" xmlns:wne="http://schemas.microsoft.com/office/word/2006/wordml" xmlns:wps="http://schemas.microsoft.com/office/word/2010/wordprocessingShape" mc:Ignorable="w14 w15 w16se w16cid w16 w16cex w16sdtdh w16du wp14">
+  <w:abstractNum w:abstractNumId="0" w15:restartNumberingAfterBreak="0">
+    <w:nsid w:val="1350170E"/>
+    <w:multiLevelType w:val="hybridMultilevel"/>
+    <w:tmpl w:val="3FB0A7E6"/>
+    <w:lvl w:ilvl="0" w:tplc="5AE440B8">
+      <w:start w:val="1"/>
+      <w:numFmt w:val="bullet"/>
+      <w:lvlText w:val=""/>
+      <w:lvlJc w:val="left"/>
+      <w:pPr>
+        <w:ind w:left="360" w:hanging="360"/>
+      </w:pPr>
+      <w:rPr>
+        <w:rFonts w:ascii="Symbol" w:hAnsi="Symbol" w:hint="default"/>
+      </w:rPr>
+    </w:lvl>
+    <w:lvl w:ilvl="1" w:tplc="04080003" w:tentative="1">
+      <w:start w:val="1"/>
+      <w:numFmt w:val="bullet"/>
+      <w:lvlText w:val="o"/>
+      <w:lvlJc w:val="left"/>
+      <w:pPr>
+        <w:ind w:left="1080" w:hanging="360"/>
+      </w:pPr>
+      <w:rPr>
+        <w:rFonts w:ascii="Courier New" w:hAnsi="Courier New" w:cs="Courier New" w:hint="default"/>
+      </w:rPr>
+    </w:lvl>
+    <w:lvl w:ilvl="2" w:tplc="04080005" w:tentative="1">
+      <w:start w:val="1"/>
+      <w:numFmt w:val="bullet"/>
+      <w:lvlText w:val=""/>
+      <w:lvlJc w:val="left"/>
+      <w:pPr>
+        <w:ind w:left="1800" w:hanging="360"/>
+      </w:pPr>
+      <w:rPr>
+        <w:rFonts w:ascii="Wingdings" w:hAnsi="Wingdings" w:hint="default"/>
+      </w:rPr>
+    </w:lvl>
+    <w:lvl w:ilvl="3" w:tplc="04080001" w:tentative="1">
+      <w:start w:val="1"/>
+      <w:numFmt w:val="bullet"/>
+      <w:lvlText w:val=""/>
+      <w:lvlJc w:val="left"/>
+      <w:pPr>
+        <w:ind w:left="2520" w:hanging="360"/>
+      </w:pPr>
+      <w:rPr>
+        <w:rFonts w:ascii="Symbol" w:hAnsi="Symbol" w:hint="default"/>
+      </w:rPr>
+    </w:lvl>
+    <w:lvl w:ilvl="4" w:tplc="04080003" w:tentative="1">
+      <w:start w:val="1"/>
+      <w:numFmt w:val="bullet"/>
+      <w:lvlText w:val="o"/>
+      <w:lvlJc w:val="left"/>
+      <w:pPr>
+        <w:ind w:left="3240" w:hanging="360"/>
+      </w:pPr>
+      <w:rPr>
+        <w:rFonts w:ascii="Courier New" w:hAnsi="Courier New" w:cs="Courier New" w:hint="default"/>
+      </w:rPr>
+    </w:lvl>
+    <w:lvl w:ilvl="5" w:tplc="04080005" w:tentative="1">
+      <w:start w:val="1"/>
+      <w:numFmt w:val="bullet"/>
+      <w:lvlText w:val=""/>
+      <w:lvlJc w:val="left"/>
+      <w:pPr>
+        <w:ind w:left="3960" w:hanging="360"/>
+      </w:pPr>
+      <w:rPr>
+        <w:rFonts w:ascii="Wingdings" w:hAnsi="Wingdings" w:hint="default"/>
+      </w:rPr>
+    </w:lvl>
+    <w:lvl w:ilvl="6" w:tplc="04080001" w:tentative="1">
+      <w:start w:val="1"/>
+      <w:numFmt w:val="bullet"/>
+      <w:lvlText w:val=""/>
+      <w:lvlJc w:val="left"/>
+      <w:pPr>
+        <w:ind w:left="4680" w:hanging="360"/>
+      </w:pPr>
+      <w:rPr>
+        <w:rFonts w:ascii="Symbol" w:hAnsi="Symbol" w:hint="default"/>
+      </w:rPr>
+    </w:lvl>
+    <w:lvl w:ilvl="7" w:tplc="04080003" w:tentative="1">
+      <w:start w:val="1"/>
+      <w:numFmt w:val="bullet"/>
+      <w:lvlText w:val="o"/>
+      <w:lvlJc w:val="left"/>
+      <w:pPr>
+        <w:ind w:left="5400" w:hanging="360"/>
+      </w:pPr>
+      <w:rPr>
+        <w:rFonts w:ascii="Courier New" w:hAnsi="Courier New" w:cs="Courier New" w:hint="default"/>
+      </w:rPr>
+    </w:lvl>
+    <w:lvl w:ilvl="8" w:tplc="04080005" w:tentative="1">
+      <w:start w:val="1"/>
+      <w:numFmt w:val="bullet"/>
+      <w:lvlText w:val=""/>
+      <w:lvlJc w:val="left"/>
+      <w:pPr>
+        <w:ind w:left="6120" w:hanging="360"/>
+      </w:pPr>
+      <w:rPr>
+        <w:rFonts w:ascii="Wingdings" w:hAnsi="Wingdings" w:hint="default"/>
+      </w:rPr>
+    </w:lvl>
+  </w:abstractNum>
+  <w:abstractNum w:abstractNumId="1" w15:restartNumberingAfterBreak="0">
+    <w:nsid w:val="40583E98"/>
+    <w:multiLevelType w:val="hybridMultilevel"/>
+    <w:tmpl w:val="EB6C2282"/>
+    <w:lvl w:ilvl="0" w:tplc="5AE440B8">
+      <w:start w:val="1"/>
+      <w:numFmt w:val="bullet"/>
+      <w:lvlText w:val=""/>
+      <w:lvlJc w:val="left"/>
+      <w:pPr>
+        <w:ind w:left="360" w:hanging="360"/>
+      </w:pPr>
+      <w:rPr>
+        <w:rFonts w:ascii="Symbol" w:hAnsi="Symbol" w:hint="default"/>
+      </w:rPr>
+    </w:lvl>
+    <w:lvl w:ilvl="1" w:tplc="04080003" w:tentative="1">
+      <w:start w:val="1"/>
+      <w:numFmt w:val="bullet"/>
+      <w:lvlText w:val="o"/>
+      <w:lvlJc w:val="left"/>
+      <w:pPr>
+        <w:ind w:left="1080" w:hanging="360"/>
+      </w:pPr>
+      <w:rPr>
+        <w:rFonts w:ascii="Courier New" w:hAnsi="Courier New" w:cs="Courier New" w:hint="default"/>
+      </w:rPr>
+    </w:lvl>
+    <w:lvl w:ilvl="2" w:tplc="04080005" w:tentative="1">
+      <w:start w:val="1"/>
+      <w:numFmt w:val="bullet"/>
+      <w:lvlText w:val=""/>
+      <w:lvlJc w:val="left"/>
+      <w:pPr>
+        <w:ind w:left="1800" w:hanging="360"/>
+      </w:pPr>
+      <w:rPr>
+        <w:rFonts w:ascii="Wingdings" w:hAnsi="Wingdings" w:hint="default"/>
+      </w:rPr>
+    </w:lvl>
+    <w:lvl w:ilvl="3" w:tplc="04080001" w:tentative="1">
+      <w:start w:val="1"/>
+      <w:numFmt w:val="bullet"/>
+      <w:lvlText w:val=""/>
+      <w:lvlJc w:val="left"/>
+      <w:pPr>
+        <w:ind w:left="2520" w:hanging="360"/>
+      </w:pPr>
+      <w:rPr>
+        <w:rFonts w:ascii="Symbol" w:hAnsi="Symbol" w:hint="default"/>
+      </w:rPr>
+    </w:lvl>
+    <w:lvl w:ilvl="4" w:tplc="04080003" w:tentative="1">
+      <w:start w:val="1"/>
+      <w:numFmt w:val="bullet"/>
+      <w:lvlText w:val="o"/>
+      <w:lvlJc w:val="left"/>
+      <w:pPr>
+        <w:ind w:left="3240" w:hanging="360"/>
+      </w:pPr>
+      <w:rPr>
+        <w:rFonts w:ascii="Courier New" w:hAnsi="Courier New" w:cs="Courier New" w:hint="default"/>
+      </w:rPr>
+    </w:lvl>
+    <w:lvl w:ilvl="5" w:tplc="04080005" w:tentative="1">
+      <w:start w:val="1"/>
+      <w:numFmt w:val="bullet"/>
+      <w:lvlText w:val=""/>
+      <w:lvlJc w:val="left"/>
+      <w:pPr>
+        <w:ind w:left="3960" w:hanging="360"/>
+      </w:pPr>
+      <w:rPr>
+        <w:rFonts w:ascii="Wingdings" w:hAnsi="Wingdings" w:hint="default"/>
+      </w:rPr>
+    </w:lvl>
+    <w:lvl w:ilvl="6" w:tplc="04080001" w:tentative="1">
+      <w:start w:val="1"/>
+      <w:numFmt w:val="bullet"/>
+      <w:lvlText w:val=""/>
+      <w:lvlJc w:val="left"/>
+      <w:pPr>
+        <w:ind w:left="4680" w:hanging="360"/>
+      </w:pPr>
+      <w:rPr>
+        <w:rFonts w:ascii="Symbol" w:hAnsi="Symbol" w:hint="default"/>
+      </w:rPr>
+    </w:lvl>
+    <w:lvl w:ilvl="7" w:tplc="04080003" w:tentative="1">
+      <w:start w:val="1"/>
+      <w:numFmt w:val="bullet"/>
+      <w:lvlText w:val="o"/>
+      <w:lvlJc w:val="left"/>
+      <w:pPr>
+        <w:ind w:left="5400" w:hanging="360"/>
+      </w:pPr>
+      <w:rPr>
+        <w:rFonts w:ascii="Courier New" w:hAnsi="Courier New" w:cs="Courier New" w:hint="default"/>
+      </w:rPr>
+    </w:lvl>
+    <w:lvl w:ilvl="8" w:tplc="04080005" w:tentative="1">
+      <w:start w:val="1"/>
+      <w:numFmt w:val="bullet"/>
+      <w:lvlText w:val=""/>
+      <w:lvlJc w:val="left"/>
+      <w:pPr>
+        <w:ind w:left="6120" w:hanging="360"/>
+      </w:pPr>
+      <w:rPr>
+        <w:rFonts w:ascii="Wingdings" w:hAnsi="Wingdings" w:hint="default"/>
+      </w:rPr>
+    </w:lvl>
+  </w:abstractNum>
+  <w:num w:numId="1" w16cid:durableId="339283709">
+    <w:abstractNumId w:val="1"/>
+  </w:num>
+  <w:num w:numId="2" w16cid:durableId="733940569">
+    <w:abstractNumId w:val="0"/>
+  </w:num>
+</w:numbering>
 </file>
 
 <file path=word/styles.xml><?xml version="1.0" encoding="utf-8"?>
@@ -5163,7 +6260,7 @@
   <w:style w:type="paragraph" w:default="1" w:styleId="a">
     <w:name w:val="Normal"/>
     <w:qFormat/>
-    <w:rsid w:val="007B7538"/>
+    <w:rsid w:val="00BC252F"/>
   </w:style>
   <w:style w:type="paragraph" w:styleId="1">
     <w:name w:val="heading 1"/>
@@ -5367,7 +6464,6 @@
   <w:style w:type="character" w:default="1" w:styleId="a0">
     <w:name w:val="Default Paragraph Font"/>
     <w:uiPriority w:val="1"/>
-    <w:semiHidden/>
     <w:unhideWhenUsed/>
   </w:style>
   <w:style w:type="table" w:default="1" w:styleId="a1">

</xml_diff>